<commit_message>
added BlackMesh under work experience
</commit_message>
<xml_diff>
--- a/Alexander Smith - scrubbed resume.docx
+++ b/Alexander Smith - scrubbed resume.docx
@@ -1,6 +1,6 @@
 
 <file path=word/document.xml><?xml version="1.0" encoding="utf-8"?>
-<w:document xmlns:wpc="http://schemas.microsoft.com/office/word/2010/wordprocessingCanvas" xmlns:mc="http://schemas.openxmlformats.org/markup-compatibility/2006" xmlns:o="urn:schemas-microsoft-com:office:office" xmlns:r="http://schemas.openxmlformats.org/officeDocument/2006/relationships" xmlns:m="http://schemas.openxmlformats.org/officeDocument/2006/math" xmlns:v="urn:schemas-microsoft-com:vml" xmlns:wp14="http://schemas.microsoft.com/office/word/2010/wordprocessingDrawing" xmlns:wp="http://schemas.openxmlformats.org/drawingml/2006/wordprocessingDrawing" xmlns:w10="urn:schemas-microsoft-com:office:word" xmlns:w="http://schemas.openxmlformats.org/wordprocessingml/2006/main" xmlns:w14="http://schemas.microsoft.com/office/word/2010/wordml" xmlns:wpg="http://schemas.microsoft.com/office/word/2010/wordprocessingGroup" xmlns:wpi="http://schemas.microsoft.com/office/word/2010/wordprocessingInk" xmlns:wne="http://schemas.microsoft.com/office/word/2006/wordml" xmlns:wps="http://schemas.microsoft.com/office/word/2010/wordprocessingShape" mc:Ignorable="w14 wp14">
+<w:document xmlns:wpc="http://schemas.microsoft.com/office/word/2010/wordprocessingCanvas" xmlns:mo="http://schemas.microsoft.com/office/mac/office/2008/main" xmlns:mc="http://schemas.openxmlformats.org/markup-compatibility/2006" xmlns:mv="urn:schemas-microsoft-com:mac:vml" xmlns:o="urn:schemas-microsoft-com:office:office" xmlns:r="http://schemas.openxmlformats.org/officeDocument/2006/relationships" xmlns:m="http://schemas.openxmlformats.org/officeDocument/2006/math" xmlns:v="urn:schemas-microsoft-com:vml" xmlns:wp14="http://schemas.microsoft.com/office/word/2010/wordprocessingDrawing" xmlns:wp="http://schemas.openxmlformats.org/drawingml/2006/wordprocessingDrawing" xmlns:w10="urn:schemas-microsoft-com:office:word" xmlns:w="http://schemas.openxmlformats.org/wordprocessingml/2006/main" xmlns:w14="http://schemas.microsoft.com/office/word/2010/wordml" xmlns:w15="http://schemas.microsoft.com/office/word/2012/wordml" xmlns:wpg="http://schemas.microsoft.com/office/word/2010/wordprocessingGroup" xmlns:wpi="http://schemas.microsoft.com/office/word/2010/wordprocessingInk" xmlns:wne="http://schemas.microsoft.com/office/word/2006/wordml" xmlns:wps="http://schemas.microsoft.com/office/word/2010/wordprocessingShape" mc:Ignorable="w14 w15 wp14">
   <w:body>
     <w:tbl>
       <w:tblPr>
@@ -25,7 +25,7 @@
               <w:ind w:left="720" w:hanging="720"/>
             </w:pPr>
             <w:r>
-              <w:t>Flintville, TN 37335</w:t>
+              <w:t>201 E Tazewell Rd, Sterling, VA 20164</w:t>
             </w:r>
           </w:p>
         </w:tc>
@@ -72,7 +72,7 @@
             <w:r>
               <w:t xml:space="preserve">E-mail </w:t>
             </w:r>
-            <w:hyperlink r:id="rId7" w:history="1">
+            <w:hyperlink r:id="rId6" w:history="1">
               <w:r>
                 <w:rPr>
                   <w:rStyle w:val="Hyperlink"/>
@@ -84,16 +84,43 @@
           <w:p>
             <w:pPr>
               <w:pStyle w:val="Address1"/>
+              <w:rPr>
+                <w:rStyle w:val="Hyperlink"/>
+              </w:rPr>
             </w:pPr>
             <w:r>
               <w:t xml:space="preserve">LinkedIn: </w:t>
+            </w:r>
+            <w:hyperlink r:id="rId7" w:history="1">
+              <w:r>
+                <w:rPr>
+                  <w:rStyle w:val="Hyperlink"/>
+                </w:rPr>
+                <w:t>http://www.linkedin.com/in/alexanderpsmith</w:t>
+              </w:r>
+            </w:hyperlink>
+          </w:p>
+          <w:p>
+            <w:pPr>
+              <w:pStyle w:val="Address1"/>
+              <w:rPr>
+                <w:color w:val="000080"/>
+                <w:u w:val="single"/>
+              </w:rPr>
+            </w:pPr>
+            <w:r>
+              <w:rPr>
+                <w:rStyle w:val="Hyperlink"/>
+                <w:u w:val="none"/>
+              </w:rPr>
+              <w:t xml:space="preserve">Web: </w:t>
             </w:r>
             <w:hyperlink r:id="rId8" w:history="1">
               <w:r>
                 <w:rPr>
                   <w:rStyle w:val="Hyperlink"/>
                 </w:rPr>
-                <w:t>http://www.linkedin.com/in/alexanderpsmith</w:t>
+                <w:t>https://github.com/maverickbna/work_search</w:t>
               </w:r>
             </w:hyperlink>
           </w:p>
@@ -167,15 +194,22 @@
               <w:snapToGrid w:val="0"/>
             </w:pPr>
             <w:r>
-              <w:t>Jun 2001 - Present</w:t>
+              <w:t>Apr 2015 - Present</w:t>
             </w:r>
             <w:r>
               <w:tab/>
-              <w:t>New Dominion Technology</w:t>
+            </w:r>
+            <w:proofErr w:type="spellStart"/>
+            <w:r>
+              <w:t>BlackMesh</w:t>
+            </w:r>
+            <w:proofErr w:type="spellEnd"/>
+            <w:r>
+              <w:t>, Inc.</w:t>
             </w:r>
             <w:r>
               <w:tab/>
-              <w:t>Multiple Locations</w:t>
+              <w:t>Ashburn, VA</w:t>
             </w:r>
           </w:p>
           <w:p>
@@ -195,7 +229,7 @@
               <w:rPr>
                 <w:i/>
               </w:rPr>
-              <w:t>System Integrator</w:t>
+              <w:t>Support Engineer</w:t>
             </w:r>
           </w:p>
           <w:p>
@@ -207,19 +241,7 @@
               <w:ind w:left="432" w:hanging="432"/>
             </w:pPr>
             <w:r>
-              <w:t>Maintain network of ten systems, in a mixed UNIX</w:t>
-            </w:r>
-            <w:r>
-              <w:t>, Linux</w:t>
-            </w:r>
-            <w:r>
-              <w:t xml:space="preserve"> and Windows environment, with miscellaneous e</w:t>
-            </w:r>
-            <w:r>
-              <w:t>mbedded and virtualized devices, including FreeBSD, Mac OS X and multimedia devices.</w:t>
-            </w:r>
-            <w:r>
-              <w:t xml:space="preserve"> Operated Apache web server, MySQL database and PHP programming language.</w:t>
+              <w:t>Maintain network of over 200 Linux servers, running Red Hat Enterprise Linux, Apache, MySQL and PHP.</w:t>
             </w:r>
           </w:p>
           <w:p>
@@ -231,13 +253,15 @@
               <w:ind w:left="432" w:hanging="432"/>
             </w:pPr>
             <w:r>
-              <w:t>Build, maintain and repair desktops</w:t>
-            </w:r>
-            <w:r>
-              <w:t xml:space="preserve">, notebooks </w:t>
-            </w:r>
-            <w:r>
-              <w:t xml:space="preserve">and servers as a value-added reseller, system integrator and IT consultant. </w:t>
+              <w:t xml:space="preserve">Perform maintenance on Drupal and WordPress content management systems, and </w:t>
+            </w:r>
+            <w:proofErr w:type="spellStart"/>
+            <w:r>
+              <w:t>Magento</w:t>
+            </w:r>
+            <w:proofErr w:type="spellEnd"/>
+            <w:r>
+              <w:t xml:space="preserve"> e-commerce frameworks.</w:t>
             </w:r>
           </w:p>
           <w:p>
@@ -249,7 +273,12 @@
               <w:ind w:left="432" w:hanging="432"/>
             </w:pPr>
             <w:r>
-              <w:t>Provided consulting for a wide range of clients, including a medical practitioner, an independent record label, a software development firm and an online streaming radio station.</w:t>
+              <w:t>Troubleshoot network connectivity iss</w:t>
+            </w:r>
+            <w:bookmarkStart w:id="0" w:name="_GoBack"/>
+            <w:bookmarkEnd w:id="0"/>
+            <w:r>
+              <w:t>ues, perform security patching, and investigate new technologies to integrate into the service portfolio of a prominent web hosting company.</w:t>
             </w:r>
           </w:p>
           <w:p>
@@ -261,13 +290,13 @@
               <w:ind w:left="432" w:hanging="432"/>
             </w:pPr>
             <w:r>
-              <w:t>Perform</w:t>
-            </w:r>
-            <w:r>
-              <w:t>ed</w:t>
-            </w:r>
-            <w:r>
-              <w:t xml:space="preserve"> maintenance and troubleshooting of desktops, servers and printers.</w:t>
+              <w:t>Write scripts and Python program</w:t>
+            </w:r>
+            <w:r>
+              <w:t>s</w:t>
+            </w:r>
+            <w:r>
+              <w:t xml:space="preserve"> to automate time-intensive tasks.</w:t>
             </w:r>
           </w:p>
         </w:tc>
@@ -296,73 +325,113 @@
                 <w:tab w:val="clear" w:pos="1440"/>
                 <w:tab w:val="clear" w:pos="6480"/>
                 <w:tab w:val="left" w:pos="431"/>
+                <w:tab w:val="left" w:pos="3296"/>
+                <w:tab w:val="right" w:pos="7594"/>
+              </w:tabs>
+              <w:snapToGrid w:val="0"/>
+            </w:pPr>
+            <w:r>
+              <w:t>Jun 2001 - Present</w:t>
+            </w:r>
+            <w:r>
+              <w:tab/>
+              <w:t>New Dominion Technology</w:t>
+            </w:r>
+            <w:r>
+              <w:tab/>
+              <w:t>Multiple Locations</w:t>
+            </w:r>
+          </w:p>
+          <w:p>
+            <w:pPr>
+              <w:pStyle w:val="CompanyName"/>
+              <w:tabs>
                 <w:tab w:val="left" w:pos="3311"/>
                 <w:tab w:val="right" w:pos="7594"/>
               </w:tabs>
               <w:snapToGrid w:val="0"/>
-            </w:pPr>
-            <w:r>
-              <w:t>May 2008 – Present</w:t>
-            </w:r>
-            <w:r>
-              <w:tab/>
-            </w:r>
-            <w:proofErr w:type="spellStart"/>
-            <w:r>
-              <w:t>DetectRight</w:t>
-            </w:r>
-            <w:proofErr w:type="spellEnd"/>
-            <w:r>
-              <w:t xml:space="preserve"> AB</w:t>
-            </w:r>
-            <w:r>
-              <w:tab/>
-              <w:t>Remote</w:t>
-            </w:r>
-          </w:p>
-          <w:p>
-            <w:pPr>
-              <w:pStyle w:val="JobTitle"/>
+              <w:spacing w:before="40" w:after="40"/>
+              <w:rPr>
+                <w:i/>
+              </w:rPr>
+            </w:pPr>
+            <w:r>
+              <w:rPr>
+                <w:i/>
+              </w:rPr>
+              <w:t>System Integrator</w:t>
+            </w:r>
+          </w:p>
+          <w:p>
+            <w:pPr>
+              <w:pStyle w:val="Achievement"/>
               <w:tabs>
                 <w:tab w:val="left" w:pos="431"/>
               </w:tabs>
-            </w:pPr>
-            <w:r>
-              <w:t>Consulting System Administrator</w:t>
+              <w:ind w:left="432" w:hanging="432"/>
+            </w:pPr>
+            <w:r>
+              <w:t>Maintain network of ten systems, in a mixed UNIX</w:t>
+            </w:r>
+            <w:r>
+              <w:t>, Linux</w:t>
+            </w:r>
+            <w:r>
+              <w:t xml:space="preserve"> and Windows environment, with miscellaneous e</w:t>
+            </w:r>
+            <w:r>
+              <w:t>mbedded and virtualized devices, including FreeBSD, Mac OS X and multimedia devices.</w:t>
+            </w:r>
+            <w:r>
+              <w:t xml:space="preserve"> Operated Apache web server, MySQL database and PHP programming language.</w:t>
             </w:r>
           </w:p>
           <w:p>
             <w:pPr>
               <w:pStyle w:val="Achievement"/>
-              <w:numPr>
-                <w:ilvl w:val="0"/>
-                <w:numId w:val="4"/>
-              </w:numPr>
               <w:tabs>
                 <w:tab w:val="left" w:pos="431"/>
               </w:tabs>
               <w:ind w:left="432" w:hanging="432"/>
-              <w:jc w:val="left"/>
-            </w:pPr>
-            <w:r>
-              <w:t>Remotely maintain Linux production servers.</w:t>
+            </w:pPr>
+            <w:r>
+              <w:t>Build, maintain and repair desktops</w:t>
+            </w:r>
+            <w:r>
+              <w:t xml:space="preserve">, notebooks </w:t>
+            </w:r>
+            <w:r>
+              <w:t xml:space="preserve">and servers as a value-added reseller, system integrator and IT consultant. </w:t>
             </w:r>
           </w:p>
           <w:p>
             <w:pPr>
               <w:pStyle w:val="Achievement"/>
-              <w:numPr>
-                <w:ilvl w:val="0"/>
-                <w:numId w:val="4"/>
-              </w:numPr>
               <w:tabs>
                 <w:tab w:val="left" w:pos="431"/>
               </w:tabs>
               <w:ind w:left="432" w:hanging="432"/>
-              <w:jc w:val="left"/>
-            </w:pPr>
-            <w:r>
-              <w:t>Troubleshoot firewall rules and optimize performance of LAMP stack.</w:t>
+            </w:pPr>
+            <w:r>
+              <w:t>Provided consulting for a wide range of clients, including a medical practitioner, an independent record label, a software development firm and an online streaming radio station.</w:t>
+            </w:r>
+          </w:p>
+          <w:p>
+            <w:pPr>
+              <w:pStyle w:val="Achievement"/>
+              <w:tabs>
+                <w:tab w:val="left" w:pos="431"/>
+              </w:tabs>
+              <w:ind w:left="432" w:hanging="432"/>
+            </w:pPr>
+            <w:r>
+              <w:t>Perform</w:t>
+            </w:r>
+            <w:r>
+              <w:t>ed</w:t>
+            </w:r>
+            <w:r>
+              <w:t xml:space="preserve"> maintenance and troubleshooting of desktops, servers and printers.</w:t>
             </w:r>
           </w:p>
         </w:tc>
@@ -397,17 +466,22 @@
               <w:snapToGrid w:val="0"/>
             </w:pPr>
             <w:r>
-              <w:t>Dec 2010 – Apr 2013</w:t>
+              <w:t>May 2008 – Present</w:t>
             </w:r>
             <w:r>
               <w:tab/>
             </w:r>
-            <w:r>
-              <w:t>Amazon.com</w:t>
+            <w:proofErr w:type="spellStart"/>
+            <w:r>
+              <w:t>DetectRight</w:t>
+            </w:r>
+            <w:proofErr w:type="spellEnd"/>
+            <w:r>
+              <w:t xml:space="preserve"> AB</w:t>
             </w:r>
             <w:r>
               <w:tab/>
-              <w:t>Ashburn, VA</w:t>
+              <w:t>Remote</w:t>
             </w:r>
           </w:p>
           <w:p>
@@ -418,7 +492,7 @@
               </w:tabs>
             </w:pPr>
             <w:r>
-              <w:t>Data Center Technician</w:t>
+              <w:t>Consulting System Administrator</w:t>
             </w:r>
           </w:p>
           <w:p>
@@ -435,7 +509,7 @@
               <w:jc w:val="left"/>
             </w:pPr>
             <w:r>
-              <w:t>Maintain server hardware for a large Internet retailer and infrastructure provider, at multiple data centers in the northern Virginia area.</w:t>
+              <w:t>Remotely maintain Linux production servers.</w:t>
             </w:r>
           </w:p>
           <w:p>
@@ -452,27 +526,7 @@
               <w:jc w:val="left"/>
             </w:pPr>
             <w:r>
-              <w:t>Provide 24x7x365 support for a large number of servers, netw</w:t>
-            </w:r>
-            <w:r>
-              <w:t>ork devices, and backup systems.</w:t>
-            </w:r>
-          </w:p>
-          <w:p>
-            <w:pPr>
-              <w:pStyle w:val="Achievement"/>
-              <w:numPr>
-                <w:ilvl w:val="0"/>
-                <w:numId w:val="4"/>
-              </w:numPr>
-              <w:tabs>
-                <w:tab w:val="left" w:pos="431"/>
-              </w:tabs>
-              <w:ind w:left="432" w:hanging="432"/>
-              <w:jc w:val="left"/>
-            </w:pPr>
-            <w:r>
-              <w:t>Provided tier two support for issues that affected multiple servers and served as liaison to ensure complex issues got all the attention they deserved.</w:t>
+              <w:t>Troubleshoot firewall rules and optimize performance of LAMP stack.</w:t>
             </w:r>
           </w:p>
         </w:tc>
@@ -507,6 +561,116 @@
               <w:snapToGrid w:val="0"/>
             </w:pPr>
             <w:r>
+              <w:t>Dec 2010 – Apr 2013</w:t>
+            </w:r>
+            <w:r>
+              <w:tab/>
+            </w:r>
+            <w:r>
+              <w:t>Amazon.com</w:t>
+            </w:r>
+            <w:r>
+              <w:tab/>
+              <w:t>Ashburn, VA</w:t>
+            </w:r>
+          </w:p>
+          <w:p>
+            <w:pPr>
+              <w:pStyle w:val="JobTitle"/>
+              <w:tabs>
+                <w:tab w:val="left" w:pos="431"/>
+              </w:tabs>
+            </w:pPr>
+            <w:r>
+              <w:t>Data Center Technician</w:t>
+            </w:r>
+          </w:p>
+          <w:p>
+            <w:pPr>
+              <w:pStyle w:val="Achievement"/>
+              <w:numPr>
+                <w:ilvl w:val="0"/>
+                <w:numId w:val="4"/>
+              </w:numPr>
+              <w:tabs>
+                <w:tab w:val="left" w:pos="431"/>
+              </w:tabs>
+              <w:ind w:left="432" w:hanging="432"/>
+              <w:jc w:val="left"/>
+            </w:pPr>
+            <w:r>
+              <w:t>Maintain server hardware for a large Internet retailer and infrastructure provider, at multiple data centers in the northern Virginia area.</w:t>
+            </w:r>
+          </w:p>
+          <w:p>
+            <w:pPr>
+              <w:pStyle w:val="Achievement"/>
+              <w:numPr>
+                <w:ilvl w:val="0"/>
+                <w:numId w:val="4"/>
+              </w:numPr>
+              <w:tabs>
+                <w:tab w:val="left" w:pos="431"/>
+              </w:tabs>
+              <w:ind w:left="432" w:hanging="432"/>
+              <w:jc w:val="left"/>
+            </w:pPr>
+            <w:r>
+              <w:t>Provide 24x7x365 support for a large number of servers, netw</w:t>
+            </w:r>
+            <w:r>
+              <w:t>ork devices, and backup systems.</w:t>
+            </w:r>
+          </w:p>
+          <w:p>
+            <w:pPr>
+              <w:pStyle w:val="Achievement"/>
+              <w:numPr>
+                <w:ilvl w:val="0"/>
+                <w:numId w:val="4"/>
+              </w:numPr>
+              <w:tabs>
+                <w:tab w:val="left" w:pos="431"/>
+              </w:tabs>
+              <w:ind w:left="432" w:hanging="432"/>
+              <w:jc w:val="left"/>
+            </w:pPr>
+            <w:r>
+              <w:t>Provided tier two support for issues that affected multiple servers and served as liaison to ensure complex issues got all the attention they deserved.</w:t>
+            </w:r>
+          </w:p>
+        </w:tc>
+      </w:tr>
+      <w:tr>
+        <w:tc>
+          <w:tcPr>
+            <w:tcW w:w="1009" w:type="dxa"/>
+            <w:shd w:val="clear" w:color="auto" w:fill="auto"/>
+          </w:tcPr>
+          <w:p>
+            <w:pPr>
+              <w:snapToGrid w:val="0"/>
+            </w:pPr>
+          </w:p>
+        </w:tc>
+        <w:tc>
+          <w:tcPr>
+            <w:tcW w:w="7810" w:type="dxa"/>
+            <w:shd w:val="clear" w:color="auto" w:fill="auto"/>
+          </w:tcPr>
+          <w:p>
+            <w:pPr>
+              <w:pStyle w:val="CompanyName"/>
+              <w:tabs>
+                <w:tab w:val="clear" w:pos="1440"/>
+                <w:tab w:val="clear" w:pos="6480"/>
+                <w:tab w:val="left" w:pos="431"/>
+                <w:tab w:val="left" w:pos="3311"/>
+                <w:tab w:val="right" w:pos="7594"/>
+              </w:tabs>
+              <w:snapToGrid w:val="0"/>
+            </w:pPr>
+            <w:r>
               <w:t>Sep 2008 – Dec 2009</w:t>
             </w:r>
             <w:r>
@@ -587,11 +751,7 @@
         </w:tc>
       </w:tr>
     </w:tbl>
-    <w:p>
-      <w:r>
-        <w:br w:type="page"/>
-      </w:r>
-    </w:p>
+    <w:p/>
     <w:tbl>
       <w:tblPr>
         <w:tblW w:w="0" w:type="auto"/>
@@ -733,15 +893,7 @@
               <w:t>d</w:t>
             </w:r>
             <w:r>
-              <w:t xml:space="preserve"> on-site 9x5 </w:t>
-            </w:r>
-            <w:proofErr w:type="gramStart"/>
-            <w:r>
-              <w:t>support</w:t>
-            </w:r>
-            <w:proofErr w:type="gramEnd"/>
-            <w:r>
-              <w:t xml:space="preserve"> for the Tennessee Bureau of Investigation</w:t>
+              <w:t xml:space="preserve"> on-site 9x5 support for the Tennessee Bureau of Investigation</w:t>
             </w:r>
             <w:r>
               <w:t>, as well as other locations statewide, including the Tennessee State Prison System.</w:t>
@@ -1234,6 +1386,7 @@
               <w:snapToGrid w:val="0"/>
             </w:pPr>
             <w:r>
+              <w:lastRenderedPageBreak/>
               <w:t>Volunteer Experience</w:t>
             </w:r>
           </w:p>
@@ -1463,19 +1616,12 @@
         <w:tblLook w:val="0000" w:firstRow="0" w:lastRow="0" w:firstColumn="0" w:lastColumn="0" w:noHBand="0" w:noVBand="0"/>
       </w:tblPr>
       <w:tblGrid>
-        <w:gridCol w:w="236"/>
-        <w:gridCol w:w="8347"/>
-        <w:gridCol w:w="236"/>
+        <w:gridCol w:w="8583"/>
       </w:tblGrid>
       <w:tr>
-        <w:trPr>
-          <w:gridAfter w:val="1"/>
-          <w:wAfter w:w="236" w:type="dxa"/>
-        </w:trPr>
         <w:tc>
           <w:tcPr>
             <w:tcW w:w="8583" w:type="dxa"/>
-            <w:gridSpan w:val="2"/>
             <w:shd w:val="clear" w:color="auto" w:fill="auto"/>
           </w:tcPr>
           <w:p>
@@ -1491,14 +1637,9 @@
         </w:tc>
       </w:tr>
       <w:tr>
-        <w:trPr>
-          <w:gridAfter w:val="1"/>
-          <w:wAfter w:w="236" w:type="dxa"/>
-        </w:trPr>
         <w:tc>
           <w:tcPr>
             <w:tcW w:w="8583" w:type="dxa"/>
-            <w:gridSpan w:val="2"/>
             <w:shd w:val="clear" w:color="auto" w:fill="auto"/>
           </w:tcPr>
           <w:p>
@@ -1559,6 +1700,9 @@
             <w:r>
               <w:t>FCC Amateur Radio License</w:t>
             </w:r>
+            <w:r>
+              <w:t xml:space="preserve"> – Technician class</w:t>
+            </w:r>
           </w:p>
           <w:p>
             <w:pPr>
@@ -1635,11 +1779,33 @@
           </w:p>
         </w:tc>
       </w:tr>
+    </w:tbl>
+    <w:p>
+      <w:pPr>
+        <w:jc w:val="left"/>
+      </w:pPr>
+      <w:r>
+        <w:rPr>
+          <w:caps/>
+        </w:rPr>
+        <w:br w:type="page"/>
+      </w:r>
+    </w:p>
+    <w:tbl>
+      <w:tblPr>
+        <w:tblW w:w="0" w:type="auto"/>
+        <w:tblLayout w:type="fixed"/>
+        <w:tblLook w:val="0000" w:firstRow="0" w:lastRow="0" w:firstColumn="0" w:lastColumn="0" w:noHBand="0" w:noVBand="0"/>
+      </w:tblPr>
+      <w:tblGrid>
+        <w:gridCol w:w="236"/>
+        <w:gridCol w:w="8583"/>
+      </w:tblGrid>
       <w:tr>
         <w:tc>
           <w:tcPr>
             <w:tcW w:w="8819" w:type="dxa"/>
-            <w:gridSpan w:val="3"/>
+            <w:gridSpan w:val="2"/>
             <w:shd w:val="clear" w:color="auto" w:fill="auto"/>
           </w:tcPr>
           <w:p>
@@ -1648,6 +1814,7 @@
               <w:snapToGrid w:val="0"/>
             </w:pPr>
             <w:r>
+              <w:lastRenderedPageBreak/>
               <w:t>Skills</w:t>
             </w:r>
           </w:p>
@@ -1671,7 +1838,6 @@
         <w:tc>
           <w:tcPr>
             <w:tcW w:w="8583" w:type="dxa"/>
-            <w:gridSpan w:val="2"/>
             <w:shd w:val="clear" w:color="auto" w:fill="auto"/>
           </w:tcPr>
           <w:p>
@@ -2228,6 +2394,20 @@
               <w:rPr>
                 <w:szCs w:val="22"/>
               </w:rPr>
+              <w:t xml:space="preserve">, </w:t>
+            </w:r>
+            <w:proofErr w:type="spellStart"/>
+            <w:r>
+              <w:rPr>
+                <w:szCs w:val="22"/>
+              </w:rPr>
+              <w:t>Docker</w:t>
+            </w:r>
+            <w:proofErr w:type="spellEnd"/>
+            <w:r>
+              <w:rPr>
+                <w:szCs w:val="22"/>
+              </w:rPr>
               <w:t>)</w:t>
             </w:r>
           </w:p>
@@ -2284,7 +2464,6 @@
               <w:rPr>
                 <w:szCs w:val="22"/>
               </w:rPr>
-              <w:lastRenderedPageBreak/>
               <w:t>Active Directory, DNS and DHCP</w:t>
             </w:r>
           </w:p>
@@ -2331,8 +2510,6 @@
               </w:rPr>
               <w:t xml:space="preserve"> and Lighttpd</w:t>
             </w:r>
-            <w:bookmarkStart w:id="0" w:name="_GoBack"/>
-            <w:bookmarkEnd w:id="0"/>
             <w:r>
               <w:rPr>
                 <w:szCs w:val="22"/>
@@ -2482,7 +2659,7 @@
 </file>
 
 <file path=word/numbering.xml><?xml version="1.0" encoding="utf-8"?>
-<w:numbering xmlns:wpc="http://schemas.microsoft.com/office/word/2010/wordprocessingCanvas" xmlns:mc="http://schemas.openxmlformats.org/markup-compatibility/2006" xmlns:o="urn:schemas-microsoft-com:office:office" xmlns:r="http://schemas.openxmlformats.org/officeDocument/2006/relationships" xmlns:m="http://schemas.openxmlformats.org/officeDocument/2006/math" xmlns:v="urn:schemas-microsoft-com:vml" xmlns:wp14="http://schemas.microsoft.com/office/word/2010/wordprocessingDrawing" xmlns:wp="http://schemas.openxmlformats.org/drawingml/2006/wordprocessingDrawing" xmlns:w10="urn:schemas-microsoft-com:office:word" xmlns:w="http://schemas.openxmlformats.org/wordprocessingml/2006/main" xmlns:w14="http://schemas.microsoft.com/office/word/2010/wordml" xmlns:wpg="http://schemas.microsoft.com/office/word/2010/wordprocessingGroup" xmlns:wpi="http://schemas.microsoft.com/office/word/2010/wordprocessingInk" xmlns:wne="http://schemas.microsoft.com/office/word/2006/wordml" xmlns:wps="http://schemas.microsoft.com/office/word/2010/wordprocessingShape" mc:Ignorable="w14 wp14">
+<w:numbering xmlns:wpc="http://schemas.microsoft.com/office/word/2010/wordprocessingCanvas" xmlns:mo="http://schemas.microsoft.com/office/mac/office/2008/main" xmlns:mc="http://schemas.openxmlformats.org/markup-compatibility/2006" xmlns:mv="urn:schemas-microsoft-com:mac:vml" xmlns:o="urn:schemas-microsoft-com:office:office" xmlns:r="http://schemas.openxmlformats.org/officeDocument/2006/relationships" xmlns:m="http://schemas.openxmlformats.org/officeDocument/2006/math" xmlns:v="urn:schemas-microsoft-com:vml" xmlns:wp14="http://schemas.microsoft.com/office/word/2010/wordprocessingDrawing" xmlns:wp="http://schemas.openxmlformats.org/drawingml/2006/wordprocessingDrawing" xmlns:w10="urn:schemas-microsoft-com:office:word" xmlns:w="http://schemas.openxmlformats.org/wordprocessingml/2006/main" xmlns:w14="http://schemas.microsoft.com/office/word/2010/wordml" xmlns:w15="http://schemas.microsoft.com/office/word/2012/wordml" xmlns:wpg="http://schemas.microsoft.com/office/word/2010/wordprocessingGroup" xmlns:wpi="http://schemas.microsoft.com/office/word/2010/wordprocessingInk" xmlns:wne="http://schemas.microsoft.com/office/word/2006/wordml" xmlns:wps="http://schemas.microsoft.com/office/word/2010/wordprocessingShape" mc:Ignorable="w14 w15 wp14">
   <w:abstractNum w:abstractNumId="0">
     <w:nsid w:val="00000001"/>
     <w:multiLevelType w:val="multilevel"/>
@@ -2668,7 +2845,7 @@
 </file>
 
 <file path=word/styles.xml><?xml version="1.0" encoding="utf-8"?>
-<w:styles xmlns:mc="http://schemas.openxmlformats.org/markup-compatibility/2006" xmlns:r="http://schemas.openxmlformats.org/officeDocument/2006/relationships" xmlns:w="http://schemas.openxmlformats.org/wordprocessingml/2006/main" xmlns:w14="http://schemas.microsoft.com/office/word/2010/wordml" mc:Ignorable="w14">
+<w:styles xmlns:mc="http://schemas.openxmlformats.org/markup-compatibility/2006" xmlns:r="http://schemas.openxmlformats.org/officeDocument/2006/relationships" xmlns:w="http://schemas.openxmlformats.org/wordprocessingml/2006/main" xmlns:w14="http://schemas.microsoft.com/office/word/2010/wordml" xmlns:w15="http://schemas.microsoft.com/office/word/2012/wordml" mc:Ignorable="w14 w15">
   <w:docDefaults>
     <w:rPrDefault>
       <w:rPr>
@@ -2678,144 +2855,387 @@
     </w:rPrDefault>
     <w:pPrDefault/>
   </w:docDefaults>
-  <w:latentStyles w:defLockedState="0" w:defUIPriority="99" w:defSemiHidden="1" w:defUnhideWhenUsed="1" w:defQFormat="0" w:count="267">
-    <w:lsdException w:name="Normal" w:semiHidden="0" w:uiPriority="0" w:unhideWhenUsed="0" w:qFormat="1"/>
-    <w:lsdException w:name="heading 1" w:semiHidden="0" w:uiPriority="9" w:unhideWhenUsed="0" w:qFormat="1"/>
-    <w:lsdException w:name="heading 2" w:semiHidden="0" w:uiPriority="9" w:unhideWhenUsed="0" w:qFormat="1"/>
-    <w:lsdException w:name="heading 3" w:semiHidden="0" w:uiPriority="9" w:unhideWhenUsed="0" w:qFormat="1"/>
-    <w:lsdException w:name="heading 4" w:semiHidden="0" w:uiPriority="9" w:unhideWhenUsed="0" w:qFormat="1"/>
-    <w:lsdException w:name="heading 5" w:semiHidden="0" w:uiPriority="9" w:unhideWhenUsed="0" w:qFormat="1"/>
-    <w:lsdException w:name="heading 6" w:semiHidden="0" w:uiPriority="9" w:unhideWhenUsed="0" w:qFormat="1"/>
-    <w:lsdException w:name="heading 7" w:uiPriority="9" w:qFormat="1"/>
-    <w:lsdException w:name="heading 8" w:uiPriority="9" w:qFormat="1"/>
-    <w:lsdException w:name="heading 9" w:uiPriority="9" w:qFormat="1"/>
-    <w:lsdException w:name="toc 1" w:uiPriority="39"/>
-    <w:lsdException w:name="toc 2" w:uiPriority="39"/>
-    <w:lsdException w:name="toc 3" w:uiPriority="39"/>
-    <w:lsdException w:name="toc 4" w:uiPriority="39"/>
-    <w:lsdException w:name="toc 5" w:uiPriority="39"/>
-    <w:lsdException w:name="toc 6" w:uiPriority="39"/>
-    <w:lsdException w:name="toc 7" w:uiPriority="39"/>
-    <w:lsdException w:name="toc 8" w:uiPriority="39"/>
-    <w:lsdException w:name="toc 9" w:uiPriority="39"/>
-    <w:lsdException w:name="caption" w:semiHidden="0" w:uiPriority="35" w:unhideWhenUsed="0" w:qFormat="1"/>
-    <w:lsdException w:name="Title" w:semiHidden="0" w:uiPriority="10" w:unhideWhenUsed="0" w:qFormat="1"/>
-    <w:lsdException w:name="Default Paragraph Font" w:uiPriority="1"/>
-    <w:lsdException w:name="Subtitle" w:semiHidden="0" w:uiPriority="11" w:unhideWhenUsed="0" w:qFormat="1"/>
-    <w:lsdException w:name="Strong" w:semiHidden="0" w:uiPriority="22" w:unhideWhenUsed="0" w:qFormat="1"/>
-    <w:lsdException w:name="Emphasis" w:semiHidden="0" w:uiPriority="20" w:unhideWhenUsed="0" w:qFormat="1"/>
-    <w:lsdException w:name="Table Grid" w:semiHidden="0" w:uiPriority="59" w:unhideWhenUsed="0"/>
-    <w:lsdException w:name="Placeholder Text" w:unhideWhenUsed="0"/>
-    <w:lsdException w:name="No Spacing" w:semiHidden="0" w:uiPriority="1" w:unhideWhenUsed="0" w:qFormat="1"/>
-    <w:lsdException w:name="Light Shading" w:semiHidden="0" w:uiPriority="60" w:unhideWhenUsed="0"/>
-    <w:lsdException w:name="Light List" w:semiHidden="0" w:uiPriority="61" w:unhideWhenUsed="0"/>
-    <w:lsdException w:name="Light Grid" w:semiHidden="0" w:uiPriority="62" w:unhideWhenUsed="0"/>
-    <w:lsdException w:name="Medium Shading 1" w:semiHidden="0" w:uiPriority="63" w:unhideWhenUsed="0"/>
-    <w:lsdException w:name="Medium Shading 2" w:semiHidden="0" w:uiPriority="64" w:unhideWhenUsed="0"/>
-    <w:lsdException w:name="Medium List 1" w:semiHidden="0" w:uiPriority="65" w:unhideWhenUsed="0"/>
-    <w:lsdException w:name="Medium List 2" w:semiHidden="0" w:uiPriority="66" w:unhideWhenUsed="0"/>
-    <w:lsdException w:name="Medium Grid 1" w:semiHidden="0" w:uiPriority="67" w:unhideWhenUsed="0"/>
-    <w:lsdException w:name="Medium Grid 2" w:semiHidden="0" w:uiPriority="68" w:unhideWhenUsed="0"/>
-    <w:lsdException w:name="Medium Grid 3" w:semiHidden="0" w:uiPriority="69" w:unhideWhenUsed="0"/>
-    <w:lsdException w:name="Dark List" w:semiHidden="0" w:uiPriority="70" w:unhideWhenUsed="0"/>
-    <w:lsdException w:name="Colorful Shading" w:semiHidden="0" w:uiPriority="71" w:unhideWhenUsed="0"/>
-    <w:lsdException w:name="Colorful List" w:semiHidden="0" w:uiPriority="72" w:unhideWhenUsed="0"/>
-    <w:lsdException w:name="Colorful Grid" w:semiHidden="0" w:uiPriority="73" w:unhideWhenUsed="0"/>
-    <w:lsdException w:name="Light Shading Accent 1" w:semiHidden="0" w:uiPriority="60" w:unhideWhenUsed="0"/>
-    <w:lsdException w:name="Light List Accent 1" w:semiHidden="0" w:uiPriority="61" w:unhideWhenUsed="0"/>
-    <w:lsdException w:name="Light Grid Accent 1" w:semiHidden="0" w:uiPriority="62" w:unhideWhenUsed="0"/>
-    <w:lsdException w:name="Medium Shading 1 Accent 1" w:semiHidden="0" w:uiPriority="63" w:unhideWhenUsed="0"/>
-    <w:lsdException w:name="Medium Shading 2 Accent 1" w:semiHidden="0" w:uiPriority="64" w:unhideWhenUsed="0"/>
-    <w:lsdException w:name="Medium List 1 Accent 1" w:semiHidden="0" w:uiPriority="65" w:unhideWhenUsed="0"/>
-    <w:lsdException w:name="Revision" w:unhideWhenUsed="0"/>
-    <w:lsdException w:name="List Paragraph" w:semiHidden="0" w:uiPriority="34" w:unhideWhenUsed="0" w:qFormat="1"/>
-    <w:lsdException w:name="Quote" w:semiHidden="0" w:uiPriority="29" w:unhideWhenUsed="0" w:qFormat="1"/>
-    <w:lsdException w:name="Intense Quote" w:semiHidden="0" w:uiPriority="30" w:unhideWhenUsed="0" w:qFormat="1"/>
-    <w:lsdException w:name="Medium List 2 Accent 1" w:semiHidden="0" w:uiPriority="66" w:unhideWhenUsed="0"/>
-    <w:lsdException w:name="Medium Grid 1 Accent 1" w:semiHidden="0" w:uiPriority="67" w:unhideWhenUsed="0"/>
-    <w:lsdException w:name="Medium Grid 2 Accent 1" w:semiHidden="0" w:uiPriority="68" w:unhideWhenUsed="0"/>
-    <w:lsdException w:name="Medium Grid 3 Accent 1" w:semiHidden="0" w:uiPriority="69" w:unhideWhenUsed="0"/>
-    <w:lsdException w:name="Dark List Accent 1" w:semiHidden="0" w:uiPriority="70" w:unhideWhenUsed="0"/>
-    <w:lsdException w:name="Colorful Shading Accent 1" w:semiHidden="0" w:uiPriority="71" w:unhideWhenUsed="0"/>
-    <w:lsdException w:name="Colorful List Accent 1" w:semiHidden="0" w:uiPriority="72" w:unhideWhenUsed="0"/>
-    <w:lsdException w:name="Colorful Grid Accent 1" w:semiHidden="0" w:uiPriority="73" w:unhideWhenUsed="0"/>
-    <w:lsdException w:name="Light Shading Accent 2" w:semiHidden="0" w:uiPriority="60" w:unhideWhenUsed="0"/>
-    <w:lsdException w:name="Light List Accent 2" w:semiHidden="0" w:uiPriority="61" w:unhideWhenUsed="0"/>
-    <w:lsdException w:name="Light Grid Accent 2" w:semiHidden="0" w:uiPriority="62" w:unhideWhenUsed="0"/>
-    <w:lsdException w:name="Medium Shading 1 Accent 2" w:semiHidden="0" w:uiPriority="63" w:unhideWhenUsed="0"/>
-    <w:lsdException w:name="Medium Shading 2 Accent 2" w:semiHidden="0" w:uiPriority="64" w:unhideWhenUsed="0"/>
-    <w:lsdException w:name="Medium List 1 Accent 2" w:semiHidden="0" w:uiPriority="65" w:unhideWhenUsed="0"/>
-    <w:lsdException w:name="Medium List 2 Accent 2" w:semiHidden="0" w:uiPriority="66" w:unhideWhenUsed="0"/>
-    <w:lsdException w:name="Medium Grid 1 Accent 2" w:semiHidden="0" w:uiPriority="67" w:unhideWhenUsed="0"/>
-    <w:lsdException w:name="Medium Grid 2 Accent 2" w:semiHidden="0" w:uiPriority="68" w:unhideWhenUsed="0"/>
-    <w:lsdException w:name="Medium Grid 3 Accent 2" w:semiHidden="0" w:uiPriority="69" w:unhideWhenUsed="0"/>
-    <w:lsdException w:name="Dark List Accent 2" w:semiHidden="0" w:uiPriority="70" w:unhideWhenUsed="0"/>
-    <w:lsdException w:name="Colorful Shading Accent 2" w:semiHidden="0" w:uiPriority="71" w:unhideWhenUsed="0"/>
-    <w:lsdException w:name="Colorful List Accent 2" w:semiHidden="0" w:uiPriority="72" w:unhideWhenUsed="0"/>
-    <w:lsdException w:name="Colorful Grid Accent 2" w:semiHidden="0" w:uiPriority="73" w:unhideWhenUsed="0"/>
-    <w:lsdException w:name="Light Shading Accent 3" w:semiHidden="0" w:uiPriority="60" w:unhideWhenUsed="0"/>
-    <w:lsdException w:name="Light List Accent 3" w:semiHidden="0" w:uiPriority="61" w:unhideWhenUsed="0"/>
-    <w:lsdException w:name="Light Grid Accent 3" w:semiHidden="0" w:uiPriority="62" w:unhideWhenUsed="0"/>
-    <w:lsdException w:name="Medium Shading 1 Accent 3" w:semiHidden="0" w:uiPriority="63" w:unhideWhenUsed="0"/>
-    <w:lsdException w:name="Medium Shading 2 Accent 3" w:semiHidden="0" w:uiPriority="64" w:unhideWhenUsed="0"/>
-    <w:lsdException w:name="Medium List 1 Accent 3" w:semiHidden="0" w:uiPriority="65" w:unhideWhenUsed="0"/>
-    <w:lsdException w:name="Medium List 2 Accent 3" w:semiHidden="0" w:uiPriority="66" w:unhideWhenUsed="0"/>
-    <w:lsdException w:name="Medium Grid 1 Accent 3" w:semiHidden="0" w:uiPriority="67" w:unhideWhenUsed="0"/>
-    <w:lsdException w:name="Medium Grid 2 Accent 3" w:semiHidden="0" w:uiPriority="68" w:unhideWhenUsed="0"/>
-    <w:lsdException w:name="Medium Grid 3 Accent 3" w:semiHidden="0" w:uiPriority="69" w:unhideWhenUsed="0"/>
-    <w:lsdException w:name="Dark List Accent 3" w:semiHidden="0" w:uiPriority="70" w:unhideWhenUsed="0"/>
-    <w:lsdException w:name="Colorful Shading Accent 3" w:semiHidden="0" w:uiPriority="71" w:unhideWhenUsed="0"/>
-    <w:lsdException w:name="Colorful List Accent 3" w:semiHidden="0" w:uiPriority="72" w:unhideWhenUsed="0"/>
-    <w:lsdException w:name="Colorful Grid Accent 3" w:semiHidden="0" w:uiPriority="73" w:unhideWhenUsed="0"/>
-    <w:lsdException w:name="Light Shading Accent 4" w:semiHidden="0" w:uiPriority="60" w:unhideWhenUsed="0"/>
-    <w:lsdException w:name="Light List Accent 4" w:semiHidden="0" w:uiPriority="61" w:unhideWhenUsed="0"/>
-    <w:lsdException w:name="Light Grid Accent 4" w:semiHidden="0" w:uiPriority="62" w:unhideWhenUsed="0"/>
-    <w:lsdException w:name="Medium Shading 1 Accent 4" w:semiHidden="0" w:uiPriority="63" w:unhideWhenUsed="0"/>
-    <w:lsdException w:name="Medium Shading 2 Accent 4" w:semiHidden="0" w:uiPriority="64" w:unhideWhenUsed="0"/>
-    <w:lsdException w:name="Medium List 1 Accent 4" w:semiHidden="0" w:uiPriority="65" w:unhideWhenUsed="0"/>
-    <w:lsdException w:name="Medium List 2 Accent 4" w:semiHidden="0" w:uiPriority="66" w:unhideWhenUsed="0"/>
-    <w:lsdException w:name="Medium Grid 1 Accent 4" w:semiHidden="0" w:uiPriority="67" w:unhideWhenUsed="0"/>
-    <w:lsdException w:name="Medium Grid 2 Accent 4" w:semiHidden="0" w:uiPriority="68" w:unhideWhenUsed="0"/>
-    <w:lsdException w:name="Medium Grid 3 Accent 4" w:semiHidden="0" w:uiPriority="69" w:unhideWhenUsed="0"/>
-    <w:lsdException w:name="Dark List Accent 4" w:semiHidden="0" w:uiPriority="70" w:unhideWhenUsed="0"/>
-    <w:lsdException w:name="Colorful Shading Accent 4" w:semiHidden="0" w:uiPriority="71" w:unhideWhenUsed="0"/>
-    <w:lsdException w:name="Colorful List Accent 4" w:semiHidden="0" w:uiPriority="72" w:unhideWhenUsed="0"/>
-    <w:lsdException w:name="Colorful Grid Accent 4" w:semiHidden="0" w:uiPriority="73" w:unhideWhenUsed="0"/>
-    <w:lsdException w:name="Light Shading Accent 5" w:semiHidden="0" w:uiPriority="60" w:unhideWhenUsed="0"/>
-    <w:lsdException w:name="Light List Accent 5" w:semiHidden="0" w:uiPriority="61" w:unhideWhenUsed="0"/>
-    <w:lsdException w:name="Light Grid Accent 5" w:semiHidden="0" w:uiPriority="62" w:unhideWhenUsed="0"/>
-    <w:lsdException w:name="Medium Shading 1 Accent 5" w:semiHidden="0" w:uiPriority="63" w:unhideWhenUsed="0"/>
-    <w:lsdException w:name="Medium Shading 2 Accent 5" w:semiHidden="0" w:uiPriority="64" w:unhideWhenUsed="0"/>
-    <w:lsdException w:name="Medium List 1 Accent 5" w:semiHidden="0" w:uiPriority="65" w:unhideWhenUsed="0"/>
-    <w:lsdException w:name="Medium List 2 Accent 5" w:semiHidden="0" w:uiPriority="66" w:unhideWhenUsed="0"/>
-    <w:lsdException w:name="Medium Grid 1 Accent 5" w:semiHidden="0" w:uiPriority="67" w:unhideWhenUsed="0"/>
-    <w:lsdException w:name="Medium Grid 2 Accent 5" w:semiHidden="0" w:uiPriority="68" w:unhideWhenUsed="0"/>
-    <w:lsdException w:name="Medium Grid 3 Accent 5" w:semiHidden="0" w:uiPriority="69" w:unhideWhenUsed="0"/>
-    <w:lsdException w:name="Dark List Accent 5" w:semiHidden="0" w:uiPriority="70" w:unhideWhenUsed="0"/>
-    <w:lsdException w:name="Colorful Shading Accent 5" w:semiHidden="0" w:uiPriority="71" w:unhideWhenUsed="0"/>
-    <w:lsdException w:name="Colorful List Accent 5" w:semiHidden="0" w:uiPriority="72" w:unhideWhenUsed="0"/>
-    <w:lsdException w:name="Colorful Grid Accent 5" w:semiHidden="0" w:uiPriority="73" w:unhideWhenUsed="0"/>
-    <w:lsdException w:name="Light Shading Accent 6" w:semiHidden="0" w:uiPriority="60" w:unhideWhenUsed="0"/>
-    <w:lsdException w:name="Light List Accent 6" w:semiHidden="0" w:uiPriority="61" w:unhideWhenUsed="0"/>
-    <w:lsdException w:name="Light Grid Accent 6" w:semiHidden="0" w:uiPriority="62" w:unhideWhenUsed="0"/>
-    <w:lsdException w:name="Medium Shading 1 Accent 6" w:semiHidden="0" w:uiPriority="63" w:unhideWhenUsed="0"/>
-    <w:lsdException w:name="Medium Shading 2 Accent 6" w:semiHidden="0" w:uiPriority="64" w:unhideWhenUsed="0"/>
-    <w:lsdException w:name="Medium List 1 Accent 6" w:semiHidden="0" w:uiPriority="65" w:unhideWhenUsed="0"/>
-    <w:lsdException w:name="Medium List 2 Accent 6" w:semiHidden="0" w:uiPriority="66" w:unhideWhenUsed="0"/>
-    <w:lsdException w:name="Medium Grid 1 Accent 6" w:semiHidden="0" w:uiPriority="67" w:unhideWhenUsed="0"/>
-    <w:lsdException w:name="Medium Grid 2 Accent 6" w:semiHidden="0" w:uiPriority="68" w:unhideWhenUsed="0"/>
-    <w:lsdException w:name="Medium Grid 3 Accent 6" w:semiHidden="0" w:uiPriority="69" w:unhideWhenUsed="0"/>
-    <w:lsdException w:name="Dark List Accent 6" w:semiHidden="0" w:uiPriority="70" w:unhideWhenUsed="0"/>
-    <w:lsdException w:name="Colorful Shading Accent 6" w:semiHidden="0" w:uiPriority="71" w:unhideWhenUsed="0"/>
-    <w:lsdException w:name="Colorful List Accent 6" w:semiHidden="0" w:uiPriority="72" w:unhideWhenUsed="0"/>
-    <w:lsdException w:name="Colorful Grid Accent 6" w:semiHidden="0" w:uiPriority="73" w:unhideWhenUsed="0"/>
-    <w:lsdException w:name="Subtle Emphasis" w:semiHidden="0" w:uiPriority="19" w:unhideWhenUsed="0" w:qFormat="1"/>
-    <w:lsdException w:name="Intense Emphasis" w:semiHidden="0" w:uiPriority="21" w:unhideWhenUsed="0" w:qFormat="1"/>
-    <w:lsdException w:name="Subtle Reference" w:semiHidden="0" w:uiPriority="31" w:unhideWhenUsed="0" w:qFormat="1"/>
-    <w:lsdException w:name="Intense Reference" w:semiHidden="0" w:uiPriority="32" w:unhideWhenUsed="0" w:qFormat="1"/>
-    <w:lsdException w:name="Book Title" w:semiHidden="0" w:uiPriority="33" w:unhideWhenUsed="0" w:qFormat="1"/>
-    <w:lsdException w:name="Bibliography" w:uiPriority="37"/>
-    <w:lsdException w:name="TOC Heading" w:uiPriority="39" w:qFormat="1"/>
+  <w:latentStyles w:defLockedState="0" w:defUIPriority="99" w:defSemiHidden="0" w:defUnhideWhenUsed="0" w:defQFormat="0" w:count="380">
+    <w:lsdException w:name="Normal" w:uiPriority="0" w:qFormat="1"/>
+    <w:lsdException w:name="heading 1" w:uiPriority="9" w:qFormat="1"/>
+    <w:lsdException w:name="heading 2" w:uiPriority="9" w:qFormat="1"/>
+    <w:lsdException w:name="heading 3" w:uiPriority="9" w:qFormat="1"/>
+    <w:lsdException w:name="heading 4" w:uiPriority="9" w:qFormat="1"/>
+    <w:lsdException w:name="heading 5" w:uiPriority="9" w:qFormat="1"/>
+    <w:lsdException w:name="heading 6" w:uiPriority="9" w:qFormat="1"/>
+    <w:lsdException w:name="heading 7" w:semiHidden="1" w:uiPriority="9" w:unhideWhenUsed="1" w:qFormat="1"/>
+    <w:lsdException w:name="heading 8" w:semiHidden="1" w:uiPriority="9" w:unhideWhenUsed="1" w:qFormat="1"/>
+    <w:lsdException w:name="heading 9" w:semiHidden="1" w:uiPriority="9" w:unhideWhenUsed="1" w:qFormat="1"/>
+    <w:lsdException w:name="index 1" w:semiHidden="1" w:unhideWhenUsed="1"/>
+    <w:lsdException w:name="index 2" w:semiHidden="1" w:unhideWhenUsed="1"/>
+    <w:lsdException w:name="index 3" w:semiHidden="1" w:unhideWhenUsed="1"/>
+    <w:lsdException w:name="index 4" w:semiHidden="1" w:unhideWhenUsed="1"/>
+    <w:lsdException w:name="index 5" w:semiHidden="1" w:unhideWhenUsed="1"/>
+    <w:lsdException w:name="index 6" w:semiHidden="1" w:unhideWhenUsed="1"/>
+    <w:lsdException w:name="index 7" w:semiHidden="1" w:unhideWhenUsed="1"/>
+    <w:lsdException w:name="index 8" w:semiHidden="1" w:unhideWhenUsed="1"/>
+    <w:lsdException w:name="index 9" w:semiHidden="1" w:unhideWhenUsed="1"/>
+    <w:lsdException w:name="toc 1" w:semiHidden="1" w:uiPriority="39" w:unhideWhenUsed="1"/>
+    <w:lsdException w:name="toc 2" w:semiHidden="1" w:uiPriority="39" w:unhideWhenUsed="1"/>
+    <w:lsdException w:name="toc 3" w:semiHidden="1" w:uiPriority="39" w:unhideWhenUsed="1"/>
+    <w:lsdException w:name="toc 4" w:semiHidden="1" w:uiPriority="39" w:unhideWhenUsed="1"/>
+    <w:lsdException w:name="toc 5" w:semiHidden="1" w:uiPriority="39" w:unhideWhenUsed="1"/>
+    <w:lsdException w:name="toc 6" w:semiHidden="1" w:uiPriority="39" w:unhideWhenUsed="1"/>
+    <w:lsdException w:name="toc 7" w:semiHidden="1" w:uiPriority="39" w:unhideWhenUsed="1"/>
+    <w:lsdException w:name="toc 8" w:semiHidden="1" w:uiPriority="39" w:unhideWhenUsed="1"/>
+    <w:lsdException w:name="toc 9" w:semiHidden="1" w:uiPriority="39" w:unhideWhenUsed="1"/>
+    <w:lsdException w:name="Normal Indent" w:semiHidden="1" w:unhideWhenUsed="1"/>
+    <w:lsdException w:name="footnote text" w:semiHidden="1" w:unhideWhenUsed="1"/>
+    <w:lsdException w:name="annotation text" w:semiHidden="1" w:unhideWhenUsed="1"/>
+    <w:lsdException w:name="header" w:semiHidden="1" w:unhideWhenUsed="1"/>
+    <w:lsdException w:name="footer" w:semiHidden="1" w:unhideWhenUsed="1"/>
+    <w:lsdException w:name="index heading" w:semiHidden="1" w:unhideWhenUsed="1"/>
+    <w:lsdException w:name="caption" w:uiPriority="35" w:qFormat="1"/>
+    <w:lsdException w:name="table of figures" w:semiHidden="1" w:unhideWhenUsed="1"/>
+    <w:lsdException w:name="envelope address" w:semiHidden="1" w:unhideWhenUsed="1"/>
+    <w:lsdException w:name="envelope return" w:semiHidden="1" w:unhideWhenUsed="1"/>
+    <w:lsdException w:name="footnote reference" w:semiHidden="1" w:unhideWhenUsed="1"/>
+    <w:lsdException w:name="annotation reference" w:semiHidden="1" w:unhideWhenUsed="1"/>
+    <w:lsdException w:name="line number" w:semiHidden="1" w:unhideWhenUsed="1"/>
+    <w:lsdException w:name="page number" w:semiHidden="1" w:unhideWhenUsed="1"/>
+    <w:lsdException w:name="endnote reference" w:semiHidden="1" w:unhideWhenUsed="1"/>
+    <w:lsdException w:name="endnote text" w:semiHidden="1" w:unhideWhenUsed="1"/>
+    <w:lsdException w:name="table of authorities" w:semiHidden="1" w:unhideWhenUsed="1"/>
+    <w:lsdException w:name="macro" w:semiHidden="1" w:unhideWhenUsed="1"/>
+    <w:lsdException w:name="toa heading" w:semiHidden="1" w:unhideWhenUsed="1"/>
+    <w:lsdException w:name="List" w:semiHidden="1" w:unhideWhenUsed="1"/>
+    <w:lsdException w:name="List Bullet" w:semiHidden="1" w:unhideWhenUsed="1"/>
+    <w:lsdException w:name="List Number" w:semiHidden="1" w:unhideWhenUsed="1"/>
+    <w:lsdException w:name="List 2" w:semiHidden="1" w:unhideWhenUsed="1"/>
+    <w:lsdException w:name="List 3" w:semiHidden="1" w:unhideWhenUsed="1"/>
+    <w:lsdException w:name="List 4" w:semiHidden="1" w:unhideWhenUsed="1"/>
+    <w:lsdException w:name="List 5" w:semiHidden="1" w:unhideWhenUsed="1"/>
+    <w:lsdException w:name="List Bullet 2" w:semiHidden="1" w:unhideWhenUsed="1"/>
+    <w:lsdException w:name="List Bullet 3" w:semiHidden="1" w:unhideWhenUsed="1"/>
+    <w:lsdException w:name="List Bullet 4" w:semiHidden="1" w:unhideWhenUsed="1"/>
+    <w:lsdException w:name="List Bullet 5" w:semiHidden="1" w:unhideWhenUsed="1"/>
+    <w:lsdException w:name="List Number 2" w:semiHidden="1" w:unhideWhenUsed="1"/>
+    <w:lsdException w:name="List Number 3" w:semiHidden="1" w:unhideWhenUsed="1"/>
+    <w:lsdException w:name="List Number 4" w:semiHidden="1" w:unhideWhenUsed="1"/>
+    <w:lsdException w:name="List Number 5" w:semiHidden="1" w:unhideWhenUsed="1"/>
+    <w:lsdException w:name="Title" w:uiPriority="10" w:qFormat="1"/>
+    <w:lsdException w:name="Closing" w:semiHidden="1" w:unhideWhenUsed="1"/>
+    <w:lsdException w:name="Signature" w:semiHidden="1" w:unhideWhenUsed="1"/>
+    <w:lsdException w:name="Default Paragraph Font" w:semiHidden="1" w:uiPriority="1" w:unhideWhenUsed="1"/>
+    <w:lsdException w:name="Body Text" w:semiHidden="1" w:unhideWhenUsed="1"/>
+    <w:lsdException w:name="Body Text Indent" w:semiHidden="1" w:unhideWhenUsed="1"/>
+    <w:lsdException w:name="List Continue" w:semiHidden="1" w:unhideWhenUsed="1"/>
+    <w:lsdException w:name="List Continue 2" w:semiHidden="1" w:unhideWhenUsed="1"/>
+    <w:lsdException w:name="List Continue 3" w:semiHidden="1" w:unhideWhenUsed="1"/>
+    <w:lsdException w:name="List Continue 4" w:semiHidden="1" w:unhideWhenUsed="1"/>
+    <w:lsdException w:name="List Continue 5" w:semiHidden="1" w:unhideWhenUsed="1"/>
+    <w:lsdException w:name="Message Header" w:semiHidden="1" w:unhideWhenUsed="1"/>
+    <w:lsdException w:name="Subtitle" w:uiPriority="11" w:qFormat="1"/>
+    <w:lsdException w:name="Salutation" w:semiHidden="1" w:unhideWhenUsed="1"/>
+    <w:lsdException w:name="Date" w:semiHidden="1" w:unhideWhenUsed="1"/>
+    <w:lsdException w:name="Body Text First Indent" w:semiHidden="1" w:unhideWhenUsed="1"/>
+    <w:lsdException w:name="Body Text First Indent 2" w:semiHidden="1" w:unhideWhenUsed="1"/>
+    <w:lsdException w:name="Note Heading" w:semiHidden="1" w:unhideWhenUsed="1"/>
+    <w:lsdException w:name="Body Text 2" w:semiHidden="1" w:unhideWhenUsed="1"/>
+    <w:lsdException w:name="Body Text 3" w:semiHidden="1" w:unhideWhenUsed="1"/>
+    <w:lsdException w:name="Body Text Indent 2" w:semiHidden="1" w:unhideWhenUsed="1"/>
+    <w:lsdException w:name="Body Text Indent 3" w:semiHidden="1" w:unhideWhenUsed="1"/>
+    <w:lsdException w:name="Block Text" w:semiHidden="1" w:unhideWhenUsed="1"/>
+    <w:lsdException w:name="Hyperlink" w:semiHidden="1" w:unhideWhenUsed="1"/>
+    <w:lsdException w:name="FollowedHyperlink" w:semiHidden="1" w:unhideWhenUsed="1"/>
+    <w:lsdException w:name="Strong" w:uiPriority="22" w:qFormat="1"/>
+    <w:lsdException w:name="Emphasis" w:uiPriority="20" w:qFormat="1"/>
+    <w:lsdException w:name="Document Map" w:semiHidden="1" w:unhideWhenUsed="1"/>
+    <w:lsdException w:name="Plain Text" w:semiHidden="1" w:unhideWhenUsed="1"/>
+    <w:lsdException w:name="E-mail Signature" w:semiHidden="1" w:unhideWhenUsed="1"/>
+    <w:lsdException w:name="HTML Top of Form" w:semiHidden="1" w:unhideWhenUsed="1"/>
+    <w:lsdException w:name="HTML Bottom of Form" w:semiHidden="1" w:unhideWhenUsed="1"/>
+    <w:lsdException w:name="Normal (Web)" w:semiHidden="1" w:unhideWhenUsed="1"/>
+    <w:lsdException w:name="HTML Acronym" w:semiHidden="1" w:unhideWhenUsed="1"/>
+    <w:lsdException w:name="HTML Address" w:semiHidden="1" w:unhideWhenUsed="1"/>
+    <w:lsdException w:name="HTML Cite" w:semiHidden="1" w:unhideWhenUsed="1"/>
+    <w:lsdException w:name="HTML Code" w:semiHidden="1" w:unhideWhenUsed="1"/>
+    <w:lsdException w:name="HTML Definition" w:semiHidden="1" w:unhideWhenUsed="1"/>
+    <w:lsdException w:name="HTML Keyboard" w:semiHidden="1" w:unhideWhenUsed="1"/>
+    <w:lsdException w:name="HTML Preformatted" w:semiHidden="1" w:unhideWhenUsed="1"/>
+    <w:lsdException w:name="HTML Sample" w:semiHidden="1" w:unhideWhenUsed="1"/>
+    <w:lsdException w:name="HTML Typewriter" w:semiHidden="1" w:unhideWhenUsed="1"/>
+    <w:lsdException w:name="HTML Variable" w:semiHidden="1" w:unhideWhenUsed="1"/>
+    <w:lsdException w:name="Normal Table" w:semiHidden="1" w:unhideWhenUsed="1"/>
+    <w:lsdException w:name="annotation subject" w:semiHidden="1" w:unhideWhenUsed="1"/>
+    <w:lsdException w:name="No List" w:semiHidden="1" w:unhideWhenUsed="1"/>
+    <w:lsdException w:name="Outline List 1" w:semiHidden="1" w:unhideWhenUsed="1"/>
+    <w:lsdException w:name="Outline List 2" w:semiHidden="1" w:unhideWhenUsed="1"/>
+    <w:lsdException w:name="Outline List 3" w:semiHidden="1" w:unhideWhenUsed="1"/>
+    <w:lsdException w:name="Table Simple 1" w:semiHidden="1" w:unhideWhenUsed="1"/>
+    <w:lsdException w:name="Table Simple 2" w:semiHidden="1" w:unhideWhenUsed="1"/>
+    <w:lsdException w:name="Table Simple 3" w:semiHidden="1" w:unhideWhenUsed="1"/>
+    <w:lsdException w:name="Table Classic 1" w:semiHidden="1" w:unhideWhenUsed="1"/>
+    <w:lsdException w:name="Table Classic 2" w:semiHidden="1" w:unhideWhenUsed="1"/>
+    <w:lsdException w:name="Table Classic 3" w:semiHidden="1" w:unhideWhenUsed="1"/>
+    <w:lsdException w:name="Table Classic 4" w:semiHidden="1" w:unhideWhenUsed="1"/>
+    <w:lsdException w:name="Table Colorful 1" w:semiHidden="1" w:unhideWhenUsed="1"/>
+    <w:lsdException w:name="Table Colorful 2" w:semiHidden="1" w:unhideWhenUsed="1"/>
+    <w:lsdException w:name="Table Colorful 3" w:semiHidden="1" w:unhideWhenUsed="1"/>
+    <w:lsdException w:name="Table Columns 1" w:semiHidden="1" w:unhideWhenUsed="1"/>
+    <w:lsdException w:name="Table Columns 2" w:semiHidden="1" w:unhideWhenUsed="1"/>
+    <w:lsdException w:name="Table Columns 3" w:semiHidden="1" w:unhideWhenUsed="1"/>
+    <w:lsdException w:name="Table Columns 4" w:semiHidden="1" w:unhideWhenUsed="1"/>
+    <w:lsdException w:name="Table Columns 5" w:semiHidden="1" w:unhideWhenUsed="1"/>
+    <w:lsdException w:name="Table Grid 1" w:semiHidden="1" w:unhideWhenUsed="1"/>
+    <w:lsdException w:name="Table Grid 2" w:semiHidden="1" w:unhideWhenUsed="1"/>
+    <w:lsdException w:name="Table Grid 3" w:semiHidden="1" w:unhideWhenUsed="1"/>
+    <w:lsdException w:name="Table Grid 4" w:semiHidden="1" w:unhideWhenUsed="1"/>
+    <w:lsdException w:name="Table Grid 5" w:semiHidden="1" w:unhideWhenUsed="1"/>
+    <w:lsdException w:name="Table Grid 6" w:semiHidden="1" w:unhideWhenUsed="1"/>
+    <w:lsdException w:name="Table Grid 7" w:semiHidden="1" w:unhideWhenUsed="1"/>
+    <w:lsdException w:name="Table Grid 8" w:semiHidden="1" w:unhideWhenUsed="1"/>
+    <w:lsdException w:name="Table List 1" w:semiHidden="1" w:unhideWhenUsed="1"/>
+    <w:lsdException w:name="Table List 2" w:semiHidden="1" w:unhideWhenUsed="1"/>
+    <w:lsdException w:name="Table List 3" w:semiHidden="1" w:unhideWhenUsed="1"/>
+    <w:lsdException w:name="Table List 4" w:semiHidden="1" w:unhideWhenUsed="1"/>
+    <w:lsdException w:name="Table List 5" w:semiHidden="1" w:unhideWhenUsed="1"/>
+    <w:lsdException w:name="Table List 6" w:semiHidden="1" w:unhideWhenUsed="1"/>
+    <w:lsdException w:name="Table List 7" w:semiHidden="1" w:unhideWhenUsed="1"/>
+    <w:lsdException w:name="Table List 8" w:semiHidden="1" w:unhideWhenUsed="1"/>
+    <w:lsdException w:name="Table 3D effects 1" w:semiHidden="1" w:unhideWhenUsed="1"/>
+    <w:lsdException w:name="Table 3D effects 2" w:semiHidden="1" w:unhideWhenUsed="1"/>
+    <w:lsdException w:name="Table 3D effects 3" w:semiHidden="1" w:unhideWhenUsed="1"/>
+    <w:lsdException w:name="Table Contemporary" w:semiHidden="1" w:unhideWhenUsed="1"/>
+    <w:lsdException w:name="Table Elegant" w:semiHidden="1" w:unhideWhenUsed="1"/>
+    <w:lsdException w:name="Table Professional" w:semiHidden="1" w:unhideWhenUsed="1"/>
+    <w:lsdException w:name="Table Subtle 1" w:semiHidden="1" w:unhideWhenUsed="1"/>
+    <w:lsdException w:name="Table Subtle 2" w:semiHidden="1" w:unhideWhenUsed="1"/>
+    <w:lsdException w:name="Table Web 1" w:semiHidden="1" w:unhideWhenUsed="1"/>
+    <w:lsdException w:name="Table Web 2" w:semiHidden="1" w:unhideWhenUsed="1"/>
+    <w:lsdException w:name="Table Web 3" w:semiHidden="1" w:unhideWhenUsed="1"/>
+    <w:lsdException w:name="Balloon Text" w:semiHidden="1" w:unhideWhenUsed="1"/>
+    <w:lsdException w:name="Table Grid" w:uiPriority="59"/>
+    <w:lsdException w:name="Table Theme" w:semiHidden="1" w:unhideWhenUsed="1"/>
+    <w:lsdException w:name="Note Level 1" w:semiHidden="1" w:unhideWhenUsed="1"/>
+    <w:lsdException w:name="Note Level 2" w:semiHidden="1" w:unhideWhenUsed="1"/>
+    <w:lsdException w:name="Note Level 3" w:semiHidden="1" w:unhideWhenUsed="1"/>
+    <w:lsdException w:name="Note Level 4" w:semiHidden="1" w:unhideWhenUsed="1"/>
+    <w:lsdException w:name="Note Level 5" w:semiHidden="1" w:unhideWhenUsed="1"/>
+    <w:lsdException w:name="Note Level 6" w:semiHidden="1" w:unhideWhenUsed="1"/>
+    <w:lsdException w:name="Note Level 7" w:semiHidden="1" w:unhideWhenUsed="1"/>
+    <w:lsdException w:name="Note Level 8" w:semiHidden="1" w:unhideWhenUsed="1"/>
+    <w:lsdException w:name="Note Level 9" w:semiHidden="1" w:unhideWhenUsed="1"/>
+    <w:lsdException w:name="Placeholder Text" w:semiHidden="1"/>
+    <w:lsdException w:name="No Spacing" w:uiPriority="1" w:qFormat="1"/>
+    <w:lsdException w:name="Light Shading" w:uiPriority="60"/>
+    <w:lsdException w:name="Light List" w:uiPriority="61"/>
+    <w:lsdException w:name="Light Grid" w:uiPriority="62"/>
+    <w:lsdException w:name="Medium Shading 1" w:uiPriority="63"/>
+    <w:lsdException w:name="Medium Shading 2" w:uiPriority="64"/>
+    <w:lsdException w:name="Medium List 1" w:uiPriority="65"/>
+    <w:lsdException w:name="Medium List 2" w:uiPriority="66"/>
+    <w:lsdException w:name="Medium Grid 1" w:uiPriority="67"/>
+    <w:lsdException w:name="Medium Grid 2" w:uiPriority="68"/>
+    <w:lsdException w:name="Medium Grid 3" w:uiPriority="69"/>
+    <w:lsdException w:name="Dark List" w:uiPriority="70"/>
+    <w:lsdException w:name="Colorful Shading" w:uiPriority="71"/>
+    <w:lsdException w:name="Colorful List" w:uiPriority="72"/>
+    <w:lsdException w:name="Colorful Grid" w:uiPriority="73"/>
+    <w:lsdException w:name="Light Shading Accent 1" w:uiPriority="60"/>
+    <w:lsdException w:name="Light List Accent 1" w:uiPriority="61"/>
+    <w:lsdException w:name="Light Grid Accent 1" w:uiPriority="62"/>
+    <w:lsdException w:name="Medium Shading 1 Accent 1" w:uiPriority="63"/>
+    <w:lsdException w:name="Medium Shading 2 Accent 1" w:uiPriority="64"/>
+    <w:lsdException w:name="Medium List 1 Accent 1" w:uiPriority="65"/>
+    <w:lsdException w:name="Revision" w:semiHidden="1"/>
+    <w:lsdException w:name="List Paragraph" w:uiPriority="34" w:qFormat="1"/>
+    <w:lsdException w:name="Quote" w:uiPriority="29" w:qFormat="1"/>
+    <w:lsdException w:name="Intense Quote" w:uiPriority="30" w:qFormat="1"/>
+    <w:lsdException w:name="Medium List 2 Accent 1" w:uiPriority="66"/>
+    <w:lsdException w:name="Medium Grid 1 Accent 1" w:uiPriority="67"/>
+    <w:lsdException w:name="Medium Grid 2 Accent 1" w:uiPriority="68"/>
+    <w:lsdException w:name="Medium Grid 3 Accent 1" w:uiPriority="69"/>
+    <w:lsdException w:name="Dark List Accent 1" w:uiPriority="70"/>
+    <w:lsdException w:name="Colorful Shading Accent 1" w:uiPriority="71"/>
+    <w:lsdException w:name="Colorful List Accent 1" w:uiPriority="72"/>
+    <w:lsdException w:name="Colorful Grid Accent 1" w:uiPriority="73"/>
+    <w:lsdException w:name="Light Shading Accent 2" w:uiPriority="60"/>
+    <w:lsdException w:name="Light List Accent 2" w:uiPriority="61"/>
+    <w:lsdException w:name="Light Grid Accent 2" w:uiPriority="62"/>
+    <w:lsdException w:name="Medium Shading 1 Accent 2" w:uiPriority="63"/>
+    <w:lsdException w:name="Medium Shading 2 Accent 2" w:uiPriority="64"/>
+    <w:lsdException w:name="Medium List 1 Accent 2" w:uiPriority="65"/>
+    <w:lsdException w:name="Medium List 2 Accent 2" w:uiPriority="66"/>
+    <w:lsdException w:name="Medium Grid 1 Accent 2" w:uiPriority="67"/>
+    <w:lsdException w:name="Medium Grid 2 Accent 2" w:uiPriority="68"/>
+    <w:lsdException w:name="Medium Grid 3 Accent 2" w:uiPriority="69"/>
+    <w:lsdException w:name="Dark List Accent 2" w:uiPriority="70"/>
+    <w:lsdException w:name="Colorful Shading Accent 2" w:uiPriority="71"/>
+    <w:lsdException w:name="Colorful List Accent 2" w:uiPriority="72"/>
+    <w:lsdException w:name="Colorful Grid Accent 2" w:uiPriority="73"/>
+    <w:lsdException w:name="Light Shading Accent 3" w:uiPriority="60"/>
+    <w:lsdException w:name="Light List Accent 3" w:uiPriority="61"/>
+    <w:lsdException w:name="Light Grid Accent 3" w:uiPriority="62"/>
+    <w:lsdException w:name="Medium Shading 1 Accent 3" w:uiPriority="63"/>
+    <w:lsdException w:name="Medium Shading 2 Accent 3" w:uiPriority="64"/>
+    <w:lsdException w:name="Medium List 1 Accent 3" w:uiPriority="65"/>
+    <w:lsdException w:name="Medium List 2 Accent 3" w:uiPriority="66"/>
+    <w:lsdException w:name="Medium Grid 1 Accent 3" w:uiPriority="67"/>
+    <w:lsdException w:name="Medium Grid 2 Accent 3" w:uiPriority="68"/>
+    <w:lsdException w:name="Medium Grid 3 Accent 3" w:uiPriority="69"/>
+    <w:lsdException w:name="Dark List Accent 3" w:uiPriority="70"/>
+    <w:lsdException w:name="Colorful Shading Accent 3" w:uiPriority="71"/>
+    <w:lsdException w:name="Colorful List Accent 3" w:uiPriority="72"/>
+    <w:lsdException w:name="Colorful Grid Accent 3" w:uiPriority="73"/>
+    <w:lsdException w:name="Light Shading Accent 4" w:uiPriority="60"/>
+    <w:lsdException w:name="Light List Accent 4" w:uiPriority="61"/>
+    <w:lsdException w:name="Light Grid Accent 4" w:uiPriority="62"/>
+    <w:lsdException w:name="Medium Shading 1 Accent 4" w:uiPriority="63"/>
+    <w:lsdException w:name="Medium Shading 2 Accent 4" w:uiPriority="64"/>
+    <w:lsdException w:name="Medium List 1 Accent 4" w:uiPriority="65"/>
+    <w:lsdException w:name="Medium List 2 Accent 4" w:uiPriority="66"/>
+    <w:lsdException w:name="Medium Grid 1 Accent 4" w:uiPriority="67"/>
+    <w:lsdException w:name="Medium Grid 2 Accent 4" w:uiPriority="68"/>
+    <w:lsdException w:name="Medium Grid 3 Accent 4" w:uiPriority="69"/>
+    <w:lsdException w:name="Dark List Accent 4" w:uiPriority="70"/>
+    <w:lsdException w:name="Colorful Shading Accent 4" w:uiPriority="71"/>
+    <w:lsdException w:name="Colorful List Accent 4" w:uiPriority="72"/>
+    <w:lsdException w:name="Colorful Grid Accent 4" w:uiPriority="73"/>
+    <w:lsdException w:name="Light Shading Accent 5" w:uiPriority="60"/>
+    <w:lsdException w:name="Light List Accent 5" w:uiPriority="61"/>
+    <w:lsdException w:name="Light Grid Accent 5" w:uiPriority="62"/>
+    <w:lsdException w:name="Medium Shading 1 Accent 5" w:uiPriority="63"/>
+    <w:lsdException w:name="Medium Shading 2 Accent 5" w:uiPriority="64"/>
+    <w:lsdException w:name="Medium List 1 Accent 5" w:uiPriority="65"/>
+    <w:lsdException w:name="Medium List 2 Accent 5" w:uiPriority="66"/>
+    <w:lsdException w:name="Medium Grid 1 Accent 5" w:uiPriority="67"/>
+    <w:lsdException w:name="Medium Grid 2 Accent 5" w:uiPriority="68"/>
+    <w:lsdException w:name="Medium Grid 3 Accent 5" w:uiPriority="69"/>
+    <w:lsdException w:name="Dark List Accent 5" w:uiPriority="70"/>
+    <w:lsdException w:name="Colorful Shading Accent 5" w:uiPriority="71"/>
+    <w:lsdException w:name="Colorful List Accent 5" w:uiPriority="72"/>
+    <w:lsdException w:name="Colorful Grid Accent 5" w:uiPriority="73"/>
+    <w:lsdException w:name="Light Shading Accent 6" w:uiPriority="60"/>
+    <w:lsdException w:name="Light List Accent 6" w:uiPriority="61"/>
+    <w:lsdException w:name="Light Grid Accent 6" w:uiPriority="62"/>
+    <w:lsdException w:name="Medium Shading 1 Accent 6" w:uiPriority="63"/>
+    <w:lsdException w:name="Medium Shading 2 Accent 6" w:uiPriority="64"/>
+    <w:lsdException w:name="Medium List 1 Accent 6" w:uiPriority="65"/>
+    <w:lsdException w:name="Medium List 2 Accent 6" w:uiPriority="66"/>
+    <w:lsdException w:name="Medium Grid 1 Accent 6" w:uiPriority="67"/>
+    <w:lsdException w:name="Medium Grid 2 Accent 6" w:uiPriority="68"/>
+    <w:lsdException w:name="Medium Grid 3 Accent 6" w:uiPriority="69"/>
+    <w:lsdException w:name="Dark List Accent 6" w:uiPriority="70"/>
+    <w:lsdException w:name="Colorful Shading Accent 6" w:uiPriority="71"/>
+    <w:lsdException w:name="Colorful List Accent 6" w:uiPriority="72"/>
+    <w:lsdException w:name="Colorful Grid Accent 6" w:uiPriority="73"/>
+    <w:lsdException w:name="Subtle Emphasis" w:uiPriority="19" w:qFormat="1"/>
+    <w:lsdException w:name="Intense Emphasis" w:uiPriority="21" w:qFormat="1"/>
+    <w:lsdException w:name="Subtle Reference" w:uiPriority="31" w:qFormat="1"/>
+    <w:lsdException w:name="Intense Reference" w:uiPriority="32" w:qFormat="1"/>
+    <w:lsdException w:name="Book Title" w:uiPriority="33" w:qFormat="1"/>
+    <w:lsdException w:name="Bibliography" w:semiHidden="1" w:uiPriority="37" w:unhideWhenUsed="1"/>
+    <w:lsdException w:name="TOC Heading" w:semiHidden="1" w:uiPriority="39" w:unhideWhenUsed="1" w:qFormat="1"/>
+    <w:lsdException w:name="Plain Table 1" w:uiPriority="41"/>
+    <w:lsdException w:name="Plain Table 2" w:uiPriority="42"/>
+    <w:lsdException w:name="Plain Table 3" w:uiPriority="43"/>
+    <w:lsdException w:name="Plain Table 4" w:uiPriority="44"/>
+    <w:lsdException w:name="Plain Table 5" w:uiPriority="45"/>
+    <w:lsdException w:name="Grid Table Light" w:uiPriority="40"/>
+    <w:lsdException w:name="Grid Table 1 Light" w:uiPriority="46"/>
+    <w:lsdException w:name="Grid Table 2" w:uiPriority="47"/>
+    <w:lsdException w:name="Grid Table 3" w:uiPriority="48"/>
+    <w:lsdException w:name="Grid Table 4" w:uiPriority="49"/>
+    <w:lsdException w:name="Grid Table 5 Dark" w:uiPriority="50"/>
+    <w:lsdException w:name="Grid Table 6 Colorful" w:uiPriority="51"/>
+    <w:lsdException w:name="Grid Table 7 Colorful" w:uiPriority="52"/>
+    <w:lsdException w:name="Grid Table 1 Light Accent 1" w:uiPriority="46"/>
+    <w:lsdException w:name="Grid Table 2 Accent 1" w:uiPriority="47"/>
+    <w:lsdException w:name="Grid Table 3 Accent 1" w:uiPriority="48"/>
+    <w:lsdException w:name="Grid Table 4 Accent 1" w:uiPriority="49"/>
+    <w:lsdException w:name="Grid Table 5 Dark Accent 1" w:uiPriority="50"/>
+    <w:lsdException w:name="Grid Table 6 Colorful Accent 1" w:uiPriority="51"/>
+    <w:lsdException w:name="Grid Table 7 Colorful Accent 1" w:uiPriority="52"/>
+    <w:lsdException w:name="Grid Table 1 Light Accent 2" w:uiPriority="46"/>
+    <w:lsdException w:name="Grid Table 2 Accent 2" w:uiPriority="47"/>
+    <w:lsdException w:name="Grid Table 3 Accent 2" w:uiPriority="48"/>
+    <w:lsdException w:name="Grid Table 4 Accent 2" w:uiPriority="49"/>
+    <w:lsdException w:name="Grid Table 5 Dark Accent 2" w:uiPriority="50"/>
+    <w:lsdException w:name="Grid Table 6 Colorful Accent 2" w:uiPriority="51"/>
+    <w:lsdException w:name="Grid Table 7 Colorful Accent 2" w:uiPriority="52"/>
+    <w:lsdException w:name="Grid Table 1 Light Accent 3" w:uiPriority="46"/>
+    <w:lsdException w:name="Grid Table 2 Accent 3" w:uiPriority="47"/>
+    <w:lsdException w:name="Grid Table 3 Accent 3" w:uiPriority="48"/>
+    <w:lsdException w:name="Grid Table 4 Accent 3" w:uiPriority="49"/>
+    <w:lsdException w:name="Grid Table 5 Dark Accent 3" w:uiPriority="50"/>
+    <w:lsdException w:name="Grid Table 6 Colorful Accent 3" w:uiPriority="51"/>
+    <w:lsdException w:name="Grid Table 7 Colorful Accent 3" w:uiPriority="52"/>
+    <w:lsdException w:name="Grid Table 1 Light Accent 4" w:uiPriority="46"/>
+    <w:lsdException w:name="Grid Table 2 Accent 4" w:uiPriority="47"/>
+    <w:lsdException w:name="Grid Table 3 Accent 4" w:uiPriority="48"/>
+    <w:lsdException w:name="Grid Table 4 Accent 4" w:uiPriority="49"/>
+    <w:lsdException w:name="Grid Table 5 Dark Accent 4" w:uiPriority="50"/>
+    <w:lsdException w:name="Grid Table 6 Colorful Accent 4" w:uiPriority="51"/>
+    <w:lsdException w:name="Grid Table 7 Colorful Accent 4" w:uiPriority="52"/>
+    <w:lsdException w:name="Grid Table 1 Light Accent 5" w:uiPriority="46"/>
+    <w:lsdException w:name="Grid Table 2 Accent 5" w:uiPriority="47"/>
+    <w:lsdException w:name="Grid Table 3 Accent 5" w:uiPriority="48"/>
+    <w:lsdException w:name="Grid Table 4 Accent 5" w:uiPriority="49"/>
+    <w:lsdException w:name="Grid Table 5 Dark Accent 5" w:uiPriority="50"/>
+    <w:lsdException w:name="Grid Table 6 Colorful Accent 5" w:uiPriority="51"/>
+    <w:lsdException w:name="Grid Table 7 Colorful Accent 5" w:uiPriority="52"/>
+    <w:lsdException w:name="Grid Table 1 Light Accent 6" w:uiPriority="46"/>
+    <w:lsdException w:name="Grid Table 2 Accent 6" w:uiPriority="47"/>
+    <w:lsdException w:name="Grid Table 3 Accent 6" w:uiPriority="48"/>
+    <w:lsdException w:name="Grid Table 4 Accent 6" w:uiPriority="49"/>
+    <w:lsdException w:name="Grid Table 5 Dark Accent 6" w:uiPriority="50"/>
+    <w:lsdException w:name="Grid Table 6 Colorful Accent 6" w:uiPriority="51"/>
+    <w:lsdException w:name="Grid Table 7 Colorful Accent 6" w:uiPriority="52"/>
+    <w:lsdException w:name="List Table 1 Light" w:uiPriority="46"/>
+    <w:lsdException w:name="List Table 2" w:uiPriority="47"/>
+    <w:lsdException w:name="List Table 3" w:uiPriority="48"/>
+    <w:lsdException w:name="List Table 4" w:uiPriority="49"/>
+    <w:lsdException w:name="List Table 5 Dark" w:uiPriority="50"/>
+    <w:lsdException w:name="List Table 6 Colorful" w:uiPriority="51"/>
+    <w:lsdException w:name="List Table 7 Colorful" w:uiPriority="52"/>
+    <w:lsdException w:name="List Table 1 Light Accent 1" w:uiPriority="46"/>
+    <w:lsdException w:name="List Table 2 Accent 1" w:uiPriority="47"/>
+    <w:lsdException w:name="List Table 3 Accent 1" w:uiPriority="48"/>
+    <w:lsdException w:name="List Table 4 Accent 1" w:uiPriority="49"/>
+    <w:lsdException w:name="List Table 5 Dark Accent 1" w:uiPriority="50"/>
+    <w:lsdException w:name="List Table 6 Colorful Accent 1" w:uiPriority="51"/>
+    <w:lsdException w:name="List Table 7 Colorful Accent 1" w:uiPriority="52"/>
+    <w:lsdException w:name="List Table 1 Light Accent 2" w:uiPriority="46"/>
+    <w:lsdException w:name="List Table 2 Accent 2" w:uiPriority="47"/>
+    <w:lsdException w:name="List Table 3 Accent 2" w:uiPriority="48"/>
+    <w:lsdException w:name="List Table 4 Accent 2" w:uiPriority="49"/>
+    <w:lsdException w:name="List Table 5 Dark Accent 2" w:uiPriority="50"/>
+    <w:lsdException w:name="List Table 6 Colorful Accent 2" w:uiPriority="51"/>
+    <w:lsdException w:name="List Table 7 Colorful Accent 2" w:uiPriority="52"/>
+    <w:lsdException w:name="List Table 1 Light Accent 3" w:uiPriority="46"/>
+    <w:lsdException w:name="List Table 2 Accent 3" w:uiPriority="47"/>
+    <w:lsdException w:name="List Table 3 Accent 3" w:uiPriority="48"/>
+    <w:lsdException w:name="List Table 4 Accent 3" w:uiPriority="49"/>
+    <w:lsdException w:name="List Table 5 Dark Accent 3" w:uiPriority="50"/>
+    <w:lsdException w:name="List Table 6 Colorful Accent 3" w:uiPriority="51"/>
+    <w:lsdException w:name="List Table 7 Colorful Accent 3" w:uiPriority="52"/>
+    <w:lsdException w:name="List Table 1 Light Accent 4" w:uiPriority="46"/>
+    <w:lsdException w:name="List Table 2 Accent 4" w:uiPriority="47"/>
+    <w:lsdException w:name="List Table 3 Accent 4" w:uiPriority="48"/>
+    <w:lsdException w:name="List Table 4 Accent 4" w:uiPriority="49"/>
+    <w:lsdException w:name="List Table 5 Dark Accent 4" w:uiPriority="50"/>
+    <w:lsdException w:name="List Table 6 Colorful Accent 4" w:uiPriority="51"/>
+    <w:lsdException w:name="List Table 7 Colorful Accent 4" w:uiPriority="52"/>
+    <w:lsdException w:name="List Table 1 Light Accent 5" w:uiPriority="46"/>
+    <w:lsdException w:name="List Table 2 Accent 5" w:uiPriority="47"/>
+    <w:lsdException w:name="List Table 3 Accent 5" w:uiPriority="48"/>
+    <w:lsdException w:name="List Table 4 Accent 5" w:uiPriority="49"/>
+    <w:lsdException w:name="List Table 5 Dark Accent 5" w:uiPriority="50"/>
+    <w:lsdException w:name="List Table 6 Colorful Accent 5" w:uiPriority="51"/>
+    <w:lsdException w:name="List Table 7 Colorful Accent 5" w:uiPriority="52"/>
+    <w:lsdException w:name="List Table 1 Light Accent 6" w:uiPriority="46"/>
+    <w:lsdException w:name="List Table 2 Accent 6" w:uiPriority="47"/>
+    <w:lsdException w:name="List Table 3 Accent 6" w:uiPriority="48"/>
+    <w:lsdException w:name="List Table 4 Accent 6" w:uiPriority="49"/>
+    <w:lsdException w:name="List Table 5 Dark Accent 6" w:uiPriority="50"/>
+    <w:lsdException w:name="List Table 6 Colorful Accent 6" w:uiPriority="51"/>
+    <w:lsdException w:name="List Table 7 Colorful Accent 6" w:uiPriority="52"/>
   </w:latentStyles>
   <w:style w:type="paragraph" w:default="1" w:styleId="Normal">
     <w:name w:val="Normal"/>
@@ -3581,195 +4001,17 @@
       <w:bCs/>
     </w:rPr>
   </w:style>
-</w:styles>
-</file>
-
-<file path=word/stylesWithEffects.xml><?xml version="1.0" encoding="utf-8"?>
-<w:styles xmlns:wpc="http://schemas.microsoft.com/office/word/2010/wordprocessingCanvas" xmlns:mc="http://schemas.openxmlformats.org/markup-compatibility/2006" xmlns:o="urn:schemas-microsoft-com:office:office" xmlns:r="http://schemas.openxmlformats.org/officeDocument/2006/relationships" xmlns:m="http://schemas.openxmlformats.org/officeDocument/2006/math" xmlns:v="urn:schemas-microsoft-com:vml" xmlns:wp14="http://schemas.microsoft.com/office/word/2010/wordprocessingDrawing" xmlns:wp="http://schemas.openxmlformats.org/drawingml/2006/wordprocessingDrawing" xmlns:w10="urn:schemas-microsoft-com:office:word" xmlns:w="http://schemas.openxmlformats.org/wordprocessingml/2006/main" xmlns:w14="http://schemas.microsoft.com/office/word/2010/wordml" xmlns:wpg="http://schemas.microsoft.com/office/word/2010/wordprocessingGroup" xmlns:wpi="http://schemas.microsoft.com/office/word/2010/wordprocessingInk" xmlns:wne="http://schemas.microsoft.com/office/word/2006/wordml" xmlns:wps="http://schemas.microsoft.com/office/word/2010/wordprocessingShape" mc:Ignorable="w14 wp14">
-  <w:docDefaults>
-    <w:rPrDefault>
-      <w:rPr>
-        <w:rFonts w:asciiTheme="minorHAnsi" w:eastAsiaTheme="minorEastAsia" w:hAnsiTheme="minorHAnsi" w:cstheme="minorBidi"/>
-        <w:sz w:val="22"/>
-        <w:szCs w:val="22"/>
-        <w:lang w:val="en-US" w:eastAsia="en-US" w:bidi="ar-SA"/>
-      </w:rPr>
-    </w:rPrDefault>
-    <w:pPrDefault>
-      <w:pPr>
-        <w:spacing w:after="200" w:line="276" w:lineRule="auto"/>
-      </w:pPr>
-    </w:pPrDefault>
-  </w:docDefaults>
-  <w:latentStyles w:defLockedState="0" w:defUIPriority="99" w:defSemiHidden="1" w:defUnhideWhenUsed="1" w:defQFormat="0" w:count="267">
-    <w:lsdException w:name="Normal" w:semiHidden="0" w:uiPriority="0" w:unhideWhenUsed="0" w:qFormat="1"/>
-    <w:lsdException w:name="heading 1" w:semiHidden="0" w:uiPriority="9" w:unhideWhenUsed="0" w:qFormat="1"/>
-    <w:lsdException w:name="heading 2" w:uiPriority="9" w:qFormat="1"/>
-    <w:lsdException w:name="heading 3" w:uiPriority="9" w:qFormat="1"/>
-    <w:lsdException w:name="heading 4" w:uiPriority="9" w:qFormat="1"/>
-    <w:lsdException w:name="heading 5" w:uiPriority="9" w:qFormat="1"/>
-    <w:lsdException w:name="heading 6" w:uiPriority="9" w:qFormat="1"/>
-    <w:lsdException w:name="heading 7" w:uiPriority="9" w:qFormat="1"/>
-    <w:lsdException w:name="heading 8" w:uiPriority="9" w:qFormat="1"/>
-    <w:lsdException w:name="heading 9" w:uiPriority="9" w:qFormat="1"/>
-    <w:lsdException w:name="toc 1" w:uiPriority="39"/>
-    <w:lsdException w:name="toc 2" w:uiPriority="39"/>
-    <w:lsdException w:name="toc 3" w:uiPriority="39"/>
-    <w:lsdException w:name="toc 4" w:uiPriority="39"/>
-    <w:lsdException w:name="toc 5" w:uiPriority="39"/>
-    <w:lsdException w:name="toc 6" w:uiPriority="39"/>
-    <w:lsdException w:name="toc 7" w:uiPriority="39"/>
-    <w:lsdException w:name="toc 8" w:uiPriority="39"/>
-    <w:lsdException w:name="toc 9" w:uiPriority="39"/>
-    <w:lsdException w:name="caption" w:uiPriority="35" w:qFormat="1"/>
-    <w:lsdException w:name="Title" w:semiHidden="0" w:uiPriority="10" w:unhideWhenUsed="0" w:qFormat="1"/>
-    <w:lsdException w:name="Default Paragraph Font" w:uiPriority="1"/>
-    <w:lsdException w:name="Subtitle" w:semiHidden="0" w:uiPriority="11" w:unhideWhenUsed="0" w:qFormat="1"/>
-    <w:lsdException w:name="Strong" w:semiHidden="0" w:uiPriority="22" w:unhideWhenUsed="0" w:qFormat="1"/>
-    <w:lsdException w:name="Emphasis" w:semiHidden="0" w:uiPriority="20" w:unhideWhenUsed="0" w:qFormat="1"/>
-    <w:lsdException w:name="Table Grid" w:semiHidden="0" w:uiPriority="59" w:unhideWhenUsed="0"/>
-    <w:lsdException w:name="Placeholder Text" w:unhideWhenUsed="0"/>
-    <w:lsdException w:name="No Spacing" w:semiHidden="0" w:uiPriority="1" w:unhideWhenUsed="0" w:qFormat="1"/>
-    <w:lsdException w:name="Light Shading" w:semiHidden="0" w:uiPriority="60" w:unhideWhenUsed="0"/>
-    <w:lsdException w:name="Light List" w:semiHidden="0" w:uiPriority="61" w:unhideWhenUsed="0"/>
-    <w:lsdException w:name="Light Grid" w:semiHidden="0" w:uiPriority="62" w:unhideWhenUsed="0"/>
-    <w:lsdException w:name="Medium Shading 1" w:semiHidden="0" w:uiPriority="63" w:unhideWhenUsed="0"/>
-    <w:lsdException w:name="Medium Shading 2" w:semiHidden="0" w:uiPriority="64" w:unhideWhenUsed="0"/>
-    <w:lsdException w:name="Medium List 1" w:semiHidden="0" w:uiPriority="65" w:unhideWhenUsed="0"/>
-    <w:lsdException w:name="Medium List 2" w:semiHidden="0" w:uiPriority="66" w:unhideWhenUsed="0"/>
-    <w:lsdException w:name="Medium Grid 1" w:semiHidden="0" w:uiPriority="67" w:unhideWhenUsed="0"/>
-    <w:lsdException w:name="Medium Grid 2" w:semiHidden="0" w:uiPriority="68" w:unhideWhenUsed="0"/>
-    <w:lsdException w:name="Medium Grid 3" w:semiHidden="0" w:uiPriority="69" w:unhideWhenUsed="0"/>
-    <w:lsdException w:name="Dark List" w:semiHidden="0" w:uiPriority="70" w:unhideWhenUsed="0"/>
-    <w:lsdException w:name="Colorful Shading" w:semiHidden="0" w:uiPriority="71" w:unhideWhenUsed="0"/>
-    <w:lsdException w:name="Colorful List" w:semiHidden="0" w:uiPriority="72" w:unhideWhenUsed="0"/>
-    <w:lsdException w:name="Colorful Grid" w:semiHidden="0" w:uiPriority="73" w:unhideWhenUsed="0"/>
-    <w:lsdException w:name="Light Shading Accent 1" w:semiHidden="0" w:uiPriority="60" w:unhideWhenUsed="0"/>
-    <w:lsdException w:name="Light List Accent 1" w:semiHidden="0" w:uiPriority="61" w:unhideWhenUsed="0"/>
-    <w:lsdException w:name="Light Grid Accent 1" w:semiHidden="0" w:uiPriority="62" w:unhideWhenUsed="0"/>
-    <w:lsdException w:name="Medium Shading 1 Accent 1" w:semiHidden="0" w:uiPriority="63" w:unhideWhenUsed="0"/>
-    <w:lsdException w:name="Medium Shading 2 Accent 1" w:semiHidden="0" w:uiPriority="64" w:unhideWhenUsed="0"/>
-    <w:lsdException w:name="Medium List 1 Accent 1" w:semiHidden="0" w:uiPriority="65" w:unhideWhenUsed="0"/>
-    <w:lsdException w:name="Revision" w:unhideWhenUsed="0"/>
-    <w:lsdException w:name="List Paragraph" w:semiHidden="0" w:uiPriority="34" w:unhideWhenUsed="0" w:qFormat="1"/>
-    <w:lsdException w:name="Quote" w:semiHidden="0" w:uiPriority="29" w:unhideWhenUsed="0" w:qFormat="1"/>
-    <w:lsdException w:name="Intense Quote" w:semiHidden="0" w:uiPriority="30" w:unhideWhenUsed="0" w:qFormat="1"/>
-    <w:lsdException w:name="Medium List 2 Accent 1" w:semiHidden="0" w:uiPriority="66" w:unhideWhenUsed="0"/>
-    <w:lsdException w:name="Medium Grid 1 Accent 1" w:semiHidden="0" w:uiPriority="67" w:unhideWhenUsed="0"/>
-    <w:lsdException w:name="Medium Grid 2 Accent 1" w:semiHidden="0" w:uiPriority="68" w:unhideWhenUsed="0"/>
-    <w:lsdException w:name="Medium Grid 3 Accent 1" w:semiHidden="0" w:uiPriority="69" w:unhideWhenUsed="0"/>
-    <w:lsdException w:name="Dark List Accent 1" w:semiHidden="0" w:uiPriority="70" w:unhideWhenUsed="0"/>
-    <w:lsdException w:name="Colorful Shading Accent 1" w:semiHidden="0" w:uiPriority="71" w:unhideWhenUsed="0"/>
-    <w:lsdException w:name="Colorful List Accent 1" w:semiHidden="0" w:uiPriority="72" w:unhideWhenUsed="0"/>
-    <w:lsdException w:name="Colorful Grid Accent 1" w:semiHidden="0" w:uiPriority="73" w:unhideWhenUsed="0"/>
-    <w:lsdException w:name="Light Shading Accent 2" w:semiHidden="0" w:uiPriority="60" w:unhideWhenUsed="0"/>
-    <w:lsdException w:name="Light List Accent 2" w:semiHidden="0" w:uiPriority="61" w:unhideWhenUsed="0"/>
-    <w:lsdException w:name="Light Grid Accent 2" w:semiHidden="0" w:uiPriority="62" w:unhideWhenUsed="0"/>
-    <w:lsdException w:name="Medium Shading 1 Accent 2" w:semiHidden="0" w:uiPriority="63" w:unhideWhenUsed="0"/>
-    <w:lsdException w:name="Medium Shading 2 Accent 2" w:semiHidden="0" w:uiPriority="64" w:unhideWhenUsed="0"/>
-    <w:lsdException w:name="Medium List 1 Accent 2" w:semiHidden="0" w:uiPriority="65" w:unhideWhenUsed="0"/>
-    <w:lsdException w:name="Medium List 2 Accent 2" w:semiHidden="0" w:uiPriority="66" w:unhideWhenUsed="0"/>
-    <w:lsdException w:name="Medium Grid 1 Accent 2" w:semiHidden="0" w:uiPriority="67" w:unhideWhenUsed="0"/>
-    <w:lsdException w:name="Medium Grid 2 Accent 2" w:semiHidden="0" w:uiPriority="68" w:unhideWhenUsed="0"/>
-    <w:lsdException w:name="Medium Grid 3 Accent 2" w:semiHidden="0" w:uiPriority="69" w:unhideWhenUsed="0"/>
-    <w:lsdException w:name="Dark List Accent 2" w:semiHidden="0" w:uiPriority="70" w:unhideWhenUsed="0"/>
-    <w:lsdException w:name="Colorful Shading Accent 2" w:semiHidden="0" w:uiPriority="71" w:unhideWhenUsed="0"/>
-    <w:lsdException w:name="Colorful List Accent 2" w:semiHidden="0" w:uiPriority="72" w:unhideWhenUsed="0"/>
-    <w:lsdException w:name="Colorful Grid Accent 2" w:semiHidden="0" w:uiPriority="73" w:unhideWhenUsed="0"/>
-    <w:lsdException w:name="Light Shading Accent 3" w:semiHidden="0" w:uiPriority="60" w:unhideWhenUsed="0"/>
-    <w:lsdException w:name="Light List Accent 3" w:semiHidden="0" w:uiPriority="61" w:unhideWhenUsed="0"/>
-    <w:lsdException w:name="Light Grid Accent 3" w:semiHidden="0" w:uiPriority="62" w:unhideWhenUsed="0"/>
-    <w:lsdException w:name="Medium Shading 1 Accent 3" w:semiHidden="0" w:uiPriority="63" w:unhideWhenUsed="0"/>
-    <w:lsdException w:name="Medium Shading 2 Accent 3" w:semiHidden="0" w:uiPriority="64" w:unhideWhenUsed="0"/>
-    <w:lsdException w:name="Medium List 1 Accent 3" w:semiHidden="0" w:uiPriority="65" w:unhideWhenUsed="0"/>
-    <w:lsdException w:name="Medium List 2 Accent 3" w:semiHidden="0" w:uiPriority="66" w:unhideWhenUsed="0"/>
-    <w:lsdException w:name="Medium Grid 1 Accent 3" w:semiHidden="0" w:uiPriority="67" w:unhideWhenUsed="0"/>
-    <w:lsdException w:name="Medium Grid 2 Accent 3" w:semiHidden="0" w:uiPriority="68" w:unhideWhenUsed="0"/>
-    <w:lsdException w:name="Medium Grid 3 Accent 3" w:semiHidden="0" w:uiPriority="69" w:unhideWhenUsed="0"/>
-    <w:lsdException w:name="Dark List Accent 3" w:semiHidden="0" w:uiPriority="70" w:unhideWhenUsed="0"/>
-    <w:lsdException w:name="Colorful Shading Accent 3" w:semiHidden="0" w:uiPriority="71" w:unhideWhenUsed="0"/>
-    <w:lsdException w:name="Colorful List Accent 3" w:semiHidden="0" w:uiPriority="72" w:unhideWhenUsed="0"/>
-    <w:lsdException w:name="Colorful Grid Accent 3" w:semiHidden="0" w:uiPriority="73" w:unhideWhenUsed="0"/>
-    <w:lsdException w:name="Light Shading Accent 4" w:semiHidden="0" w:uiPriority="60" w:unhideWhenUsed="0"/>
-    <w:lsdException w:name="Light List Accent 4" w:semiHidden="0" w:uiPriority="61" w:unhideWhenUsed="0"/>
-    <w:lsdException w:name="Light Grid Accent 4" w:semiHidden="0" w:uiPriority="62" w:unhideWhenUsed="0"/>
-    <w:lsdException w:name="Medium Shading 1 Accent 4" w:semiHidden="0" w:uiPriority="63" w:unhideWhenUsed="0"/>
-    <w:lsdException w:name="Medium Shading 2 Accent 4" w:semiHidden="0" w:uiPriority="64" w:unhideWhenUsed="0"/>
-    <w:lsdException w:name="Medium List 1 Accent 4" w:semiHidden="0" w:uiPriority="65" w:unhideWhenUsed="0"/>
-    <w:lsdException w:name="Medium List 2 Accent 4" w:semiHidden="0" w:uiPriority="66" w:unhideWhenUsed="0"/>
-    <w:lsdException w:name="Medium Grid 1 Accent 4" w:semiHidden="0" w:uiPriority="67" w:unhideWhenUsed="0"/>
-    <w:lsdException w:name="Medium Grid 2 Accent 4" w:semiHidden="0" w:uiPriority="68" w:unhideWhenUsed="0"/>
-    <w:lsdException w:name="Medium Grid 3 Accent 4" w:semiHidden="0" w:uiPriority="69" w:unhideWhenUsed="0"/>
-    <w:lsdException w:name="Dark List Accent 4" w:semiHidden="0" w:uiPriority="70" w:unhideWhenUsed="0"/>
-    <w:lsdException w:name="Colorful Shading Accent 4" w:semiHidden="0" w:uiPriority="71" w:unhideWhenUsed="0"/>
-    <w:lsdException w:name="Colorful List Accent 4" w:semiHidden="0" w:uiPriority="72" w:unhideWhenUsed="0"/>
-    <w:lsdException w:name="Colorful Grid Accent 4" w:semiHidden="0" w:uiPriority="73" w:unhideWhenUsed="0"/>
-    <w:lsdException w:name="Light Shading Accent 5" w:semiHidden="0" w:uiPriority="60" w:unhideWhenUsed="0"/>
-    <w:lsdException w:name="Light List Accent 5" w:semiHidden="0" w:uiPriority="61" w:unhideWhenUsed="0"/>
-    <w:lsdException w:name="Light Grid Accent 5" w:semiHidden="0" w:uiPriority="62" w:unhideWhenUsed="0"/>
-    <w:lsdException w:name="Medium Shading 1 Accent 5" w:semiHidden="0" w:uiPriority="63" w:unhideWhenUsed="0"/>
-    <w:lsdException w:name="Medium Shading 2 Accent 5" w:semiHidden="0" w:uiPriority="64" w:unhideWhenUsed="0"/>
-    <w:lsdException w:name="Medium List 1 Accent 5" w:semiHidden="0" w:uiPriority="65" w:unhideWhenUsed="0"/>
-    <w:lsdException w:name="Medium List 2 Accent 5" w:semiHidden="0" w:uiPriority="66" w:unhideWhenUsed="0"/>
-    <w:lsdException w:name="Medium Grid 1 Accent 5" w:semiHidden="0" w:uiPriority="67" w:unhideWhenUsed="0"/>
-    <w:lsdException w:name="Medium Grid 2 Accent 5" w:semiHidden="0" w:uiPriority="68" w:unhideWhenUsed="0"/>
-    <w:lsdException w:name="Medium Grid 3 Accent 5" w:semiHidden="0" w:uiPriority="69" w:unhideWhenUsed="0"/>
-    <w:lsdException w:name="Dark List Accent 5" w:semiHidden="0" w:uiPriority="70" w:unhideWhenUsed="0"/>
-    <w:lsdException w:name="Colorful Shading Accent 5" w:semiHidden="0" w:uiPriority="71" w:unhideWhenUsed="0"/>
-    <w:lsdException w:name="Colorful List Accent 5" w:semiHidden="0" w:uiPriority="72" w:unhideWhenUsed="0"/>
-    <w:lsdException w:name="Colorful Grid Accent 5" w:semiHidden="0" w:uiPriority="73" w:unhideWhenUsed="0"/>
-    <w:lsdException w:name="Light Shading Accent 6" w:semiHidden="0" w:uiPriority="60" w:unhideWhenUsed="0"/>
-    <w:lsdException w:name="Light List Accent 6" w:semiHidden="0" w:uiPriority="61" w:unhideWhenUsed="0"/>
-    <w:lsdException w:name="Light Grid Accent 6" w:semiHidden="0" w:uiPriority="62" w:unhideWhenUsed="0"/>
-    <w:lsdException w:name="Medium Shading 1 Accent 6" w:semiHidden="0" w:uiPriority="63" w:unhideWhenUsed="0"/>
-    <w:lsdException w:name="Medium Shading 2 Accent 6" w:semiHidden="0" w:uiPriority="64" w:unhideWhenUsed="0"/>
-    <w:lsdException w:name="Medium List 1 Accent 6" w:semiHidden="0" w:uiPriority="65" w:unhideWhenUsed="0"/>
-    <w:lsdException w:name="Medium List 2 Accent 6" w:semiHidden="0" w:uiPriority="66" w:unhideWhenUsed="0"/>
-    <w:lsdException w:name="Medium Grid 1 Accent 6" w:semiHidden="0" w:uiPriority="67" w:unhideWhenUsed="0"/>
-    <w:lsdException w:name="Medium Grid 2 Accent 6" w:semiHidden="0" w:uiPriority="68" w:unhideWhenUsed="0"/>
-    <w:lsdException w:name="Medium Grid 3 Accent 6" w:semiHidden="0" w:uiPriority="69" w:unhideWhenUsed="0"/>
-    <w:lsdException w:name="Dark List Accent 6" w:semiHidden="0" w:uiPriority="70" w:unhideWhenUsed="0"/>
-    <w:lsdException w:name="Colorful Shading Accent 6" w:semiHidden="0" w:uiPriority="71" w:unhideWhenUsed="0"/>
-    <w:lsdException w:name="Colorful List Accent 6" w:semiHidden="0" w:uiPriority="72" w:unhideWhenUsed="0"/>
-    <w:lsdException w:name="Colorful Grid Accent 6" w:semiHidden="0" w:uiPriority="73" w:unhideWhenUsed="0"/>
-    <w:lsdException w:name="Subtle Emphasis" w:semiHidden="0" w:uiPriority="19" w:unhideWhenUsed="0" w:qFormat="1"/>
-    <w:lsdException w:name="Intense Emphasis" w:semiHidden="0" w:uiPriority="21" w:unhideWhenUsed="0" w:qFormat="1"/>
-    <w:lsdException w:name="Subtle Reference" w:semiHidden="0" w:uiPriority="31" w:unhideWhenUsed="0" w:qFormat="1"/>
-    <w:lsdException w:name="Intense Reference" w:semiHidden="0" w:uiPriority="32" w:unhideWhenUsed="0" w:qFormat="1"/>
-    <w:lsdException w:name="Book Title" w:semiHidden="0" w:uiPriority="33" w:unhideWhenUsed="0" w:qFormat="1"/>
-    <w:lsdException w:name="Bibliography" w:uiPriority="37"/>
-    <w:lsdException w:name="TOC Heading" w:uiPriority="39" w:qFormat="1"/>
-  </w:latentStyles>
-  <w:style w:type="paragraph" w:default="1" w:styleId="Normal">
-    <w:name w:val="Normal"/>
-    <w:qFormat/>
-  </w:style>
-  <w:style w:type="character" w:default="1" w:styleId="DefaultParagraphFont">
-    <w:name w:val="Default Paragraph Font"/>
-    <w:uiPriority w:val="1"/>
-    <w:semiHidden/>
-    <w:unhideWhenUsed/>
-  </w:style>
-  <w:style w:type="table" w:default="1" w:styleId="TableNormal">
-    <w:name w:val="Normal Table"/>
+  <w:style w:type="character" w:styleId="FollowedHyperlink">
+    <w:name w:val="FollowedHyperlink"/>
+    <w:basedOn w:val="DefaultParagraphFont"/>
     <w:uiPriority w:val="99"/>
     <w:semiHidden/>
     <w:unhideWhenUsed/>
-    <w:tblPr>
-      <w:tblInd w:w="0" w:type="dxa"/>
-      <w:tblCellMar>
-        <w:top w:w="0" w:type="dxa"/>
-        <w:left w:w="108" w:type="dxa"/>
-        <w:bottom w:w="0" w:type="dxa"/>
-        <w:right w:w="108" w:type="dxa"/>
-      </w:tblCellMar>
-    </w:tblPr>
-  </w:style>
-  <w:style w:type="numbering" w:default="1" w:styleId="NoList">
-    <w:name w:val="No List"/>
-    <w:uiPriority w:val="99"/>
-    <w:semiHidden/>
-    <w:unhideWhenUsed/>
+    <w:rsid w:val="00D95494"/>
+    <w:rPr>
+      <w:color w:val="800080" w:themeColor="followedHyperlink"/>
+      <w:u w:val="single"/>
+    </w:rPr>
   </w:style>
 </w:styles>
 </file>
@@ -4064,7 +4306,7 @@
 </file>
 
 <file path=customXml/itemProps1.xml><?xml version="1.0" encoding="utf-8"?>
-<ds:datastoreItem xmlns:ds="http://schemas.openxmlformats.org/officeDocument/2006/customXml" ds:itemID="{1A19BCBF-C60F-4EA1-980D-56A141CBF518}">
+<ds:datastoreItem xmlns:ds="http://schemas.openxmlformats.org/officeDocument/2006/customXml" ds:itemID="{36CA9A67-A89E-3948-874B-3009E7FF3F5A}">
   <ds:schemaRefs>
     <ds:schemaRef ds:uri="http://schemas.openxmlformats.org/officeDocument/2006/bibliography"/>
   </ds:schemaRefs>

</xml_diff>

<commit_message>
deleted DetectRight AB from work experience
</commit_message>
<xml_diff>
--- a/Alexander Smith - scrubbed resume.docx
+++ b/Alexander Smith - scrubbed resume.docx
@@ -198,14 +198,7 @@
             </w:r>
             <w:r>
               <w:tab/>
-            </w:r>
-            <w:proofErr w:type="spellStart"/>
-            <w:r>
-              <w:t>BlackMesh</w:t>
-            </w:r>
-            <w:proofErr w:type="spellEnd"/>
-            <w:r>
-              <w:t>, Inc.</w:t>
+              <w:t>BlackMesh, Inc.</w:t>
             </w:r>
             <w:r>
               <w:tab/>
@@ -253,15 +246,7 @@
               <w:ind w:left="432" w:hanging="432"/>
             </w:pPr>
             <w:r>
-              <w:t xml:space="preserve">Perform maintenance on Drupal and WordPress content management systems, and </w:t>
-            </w:r>
-            <w:proofErr w:type="spellStart"/>
-            <w:r>
-              <w:t>Magento</w:t>
-            </w:r>
-            <w:proofErr w:type="spellEnd"/>
-            <w:r>
-              <w:t xml:space="preserve"> e-commerce frameworks.</w:t>
+              <w:t>Perform maintenance on Drupal and WordPress content management systems, and Magento e-commerce frameworks.</w:t>
             </w:r>
           </w:p>
           <w:p>
@@ -273,12 +258,7 @@
               <w:ind w:left="432" w:hanging="432"/>
             </w:pPr>
             <w:r>
-              <w:t>Troubleshoot network connectivity iss</w:t>
-            </w:r>
-            <w:bookmarkStart w:id="0" w:name="_GoBack"/>
-            <w:bookmarkEnd w:id="0"/>
-            <w:r>
-              <w:t>ues, perform security patching, and investigate new technologies to integrate into the service portfolio of a prominent web hosting company.</w:t>
+              <w:t>Troubleshoot network connectivity issues, perform security patching, and investigate new technologies to integrate into the service portfolio of a prominent web hosting company.</w:t>
             </w:r>
           </w:p>
           <w:p>
@@ -466,22 +446,17 @@
               <w:snapToGrid w:val="0"/>
             </w:pPr>
             <w:r>
-              <w:t>May 2008 – Present</w:t>
+              <w:t>Dec 2010 – Apr 2013</w:t>
             </w:r>
             <w:r>
               <w:tab/>
             </w:r>
-            <w:proofErr w:type="spellStart"/>
-            <w:r>
-              <w:t>DetectRight</w:t>
-            </w:r>
-            <w:proofErr w:type="spellEnd"/>
-            <w:r>
-              <w:t xml:space="preserve"> AB</w:t>
+            <w:r>
+              <w:t>Amazon.com</w:t>
             </w:r>
             <w:r>
               <w:tab/>
-              <w:t>Remote</w:t>
+              <w:t>Ashburn, VA</w:t>
             </w:r>
           </w:p>
           <w:p>
@@ -492,7 +467,7 @@
               </w:tabs>
             </w:pPr>
             <w:r>
-              <w:t>Consulting System Administrator</w:t>
+              <w:t>Data Center Technician</w:t>
             </w:r>
           </w:p>
           <w:p>
@@ -509,7 +484,7 @@
               <w:jc w:val="left"/>
             </w:pPr>
             <w:r>
-              <w:t>Remotely maintain Linux production servers.</w:t>
+              <w:t>Maintain server hardware for a large Internet retailer and infrastructure provider, at multiple data centers in the northern Virginia area.</w:t>
             </w:r>
           </w:p>
           <w:p>
@@ -526,63 +501,10 @@
               <w:jc w:val="left"/>
             </w:pPr>
             <w:r>
-              <w:t>Troubleshoot firewall rules and optimize performance of LAMP stack.</w:t>
-            </w:r>
-          </w:p>
-        </w:tc>
-      </w:tr>
-      <w:tr>
-        <w:tc>
-          <w:tcPr>
-            <w:tcW w:w="1009" w:type="dxa"/>
-            <w:shd w:val="clear" w:color="auto" w:fill="auto"/>
-          </w:tcPr>
-          <w:p>
-            <w:pPr>
-              <w:snapToGrid w:val="0"/>
-            </w:pPr>
-          </w:p>
-        </w:tc>
-        <w:tc>
-          <w:tcPr>
-            <w:tcW w:w="7810" w:type="dxa"/>
-            <w:shd w:val="clear" w:color="auto" w:fill="auto"/>
-          </w:tcPr>
-          <w:p>
-            <w:pPr>
-              <w:pStyle w:val="CompanyName"/>
-              <w:tabs>
-                <w:tab w:val="clear" w:pos="1440"/>
-                <w:tab w:val="clear" w:pos="6480"/>
-                <w:tab w:val="left" w:pos="431"/>
-                <w:tab w:val="left" w:pos="3311"/>
-                <w:tab w:val="right" w:pos="7594"/>
-              </w:tabs>
-              <w:snapToGrid w:val="0"/>
-            </w:pPr>
-            <w:r>
-              <w:t>Dec 2010 – Apr 2013</w:t>
-            </w:r>
-            <w:r>
-              <w:tab/>
-            </w:r>
-            <w:r>
-              <w:t>Amazon.com</w:t>
-            </w:r>
-            <w:r>
-              <w:tab/>
-              <w:t>Ashburn, VA</w:t>
-            </w:r>
-          </w:p>
-          <w:p>
-            <w:pPr>
-              <w:pStyle w:val="JobTitle"/>
-              <w:tabs>
-                <w:tab w:val="left" w:pos="431"/>
-              </w:tabs>
-            </w:pPr>
-            <w:r>
-              <w:t>Data Center Technician</w:t>
+              <w:t>Provide 24x7x365 support for a large number of servers, netw</w:t>
+            </w:r>
+            <w:r>
+              <w:t>ork devices, and backup systems.</w:t>
             </w:r>
           </w:p>
           <w:p>
@@ -599,48 +521,32 @@
               <w:jc w:val="left"/>
             </w:pPr>
             <w:r>
-              <w:t>Maintain server hardware for a large Internet retailer and infrastructure provider, at multiple data centers in the northern Virginia area.</w:t>
-            </w:r>
-          </w:p>
-          <w:p>
-            <w:pPr>
-              <w:pStyle w:val="Achievement"/>
-              <w:numPr>
-                <w:ilvl w:val="0"/>
-                <w:numId w:val="4"/>
-              </w:numPr>
-              <w:tabs>
-                <w:tab w:val="left" w:pos="431"/>
-              </w:tabs>
-              <w:ind w:left="432" w:hanging="432"/>
-              <w:jc w:val="left"/>
-            </w:pPr>
-            <w:r>
-              <w:t>Provide 24x7x365 support for a large number of servers, netw</w:t>
-            </w:r>
-            <w:r>
-              <w:t>ork devices, and backup systems.</w:t>
-            </w:r>
-          </w:p>
-          <w:p>
-            <w:pPr>
-              <w:pStyle w:val="Achievement"/>
-              <w:numPr>
-                <w:ilvl w:val="0"/>
-                <w:numId w:val="4"/>
-              </w:numPr>
-              <w:tabs>
-                <w:tab w:val="left" w:pos="431"/>
-              </w:tabs>
-              <w:ind w:left="432" w:hanging="432"/>
-              <w:jc w:val="left"/>
-            </w:pPr>
-            <w:r>
               <w:t>Provided tier two support for issues that affected multiple servers and served as liaison to ensure complex issues got all the attention they deserved.</w:t>
             </w:r>
           </w:p>
         </w:tc>
       </w:tr>
+    </w:tbl>
+    <w:p>
+      <w:pPr>
+        <w:jc w:val="left"/>
+      </w:pPr>
+      <w:r>
+        <w:br w:type="page"/>
+      </w:r>
+      <w:bookmarkStart w:id="0" w:name="_GoBack"/>
+      <w:bookmarkEnd w:id="0"/>
+    </w:p>
+    <w:tbl>
+      <w:tblPr>
+        <w:tblW w:w="0" w:type="auto"/>
+        <w:tblLayout w:type="fixed"/>
+        <w:tblLook w:val="0000" w:firstRow="0" w:lastRow="0" w:firstColumn="0" w:lastColumn="0" w:noHBand="0" w:noVBand="0"/>
+      </w:tblPr>
+      <w:tblGrid>
+        <w:gridCol w:w="1009"/>
+        <w:gridCol w:w="7810"/>
+      </w:tblGrid>
       <w:tr>
         <w:tc>
           <w:tcPr>
@@ -825,15 +731,7 @@
               <w:ind w:left="432" w:hanging="432"/>
             </w:pPr>
             <w:r>
-              <w:t xml:space="preserve">Maintain Motorola (formerly </w:t>
-            </w:r>
-            <w:proofErr w:type="spellStart"/>
-            <w:r>
-              <w:t>Printrak</w:t>
-            </w:r>
-            <w:proofErr w:type="spellEnd"/>
-            <w:r>
-              <w:t xml:space="preserve">) automated fingerprint identification systems at the Tennessee Bureau of Investigation, and </w:t>
+              <w:t xml:space="preserve">Maintain Motorola (formerly Printrak) automated fingerprint identification systems at the Tennessee Bureau of Investigation, and </w:t>
             </w:r>
             <w:r>
               <w:t>statewide.</w:t>
@@ -853,11 +751,9 @@
             <w:r>
               <w:t xml:space="preserve">Apache, </w:t>
             </w:r>
-            <w:proofErr w:type="spellStart"/>
             <w:r>
               <w:t>JBoss</w:t>
             </w:r>
-            <w:proofErr w:type="spellEnd"/>
             <w:r>
               <w:t xml:space="preserve"> and Oracle</w:t>
             </w:r>
@@ -1190,14 +1086,7 @@
             </w:r>
             <w:r>
               <w:tab/>
-            </w:r>
-            <w:proofErr w:type="spellStart"/>
-            <w:r>
-              <w:t>Daymar</w:t>
-            </w:r>
-            <w:proofErr w:type="spellEnd"/>
-            <w:r>
-              <w:t xml:space="preserve"> Institute</w:t>
+              <w:t>Daymar Institute</w:t>
             </w:r>
             <w:r>
               <w:tab/>
@@ -1429,12 +1318,8 @@
             </w:r>
             <w:r>
               <w:tab/>
-            </w:r>
-            <w:proofErr w:type="spellStart"/>
-            <w:r>
               <w:t>MAGfest</w:t>
             </w:r>
-            <w:proofErr w:type="spellEnd"/>
             <w:r>
               <w:tab/>
               <w:t>National Harbor, MD</w:t>
@@ -1925,7 +1810,6 @@
               </w:rPr>
               <w:t xml:space="preserve"> and </w:t>
             </w:r>
-            <w:proofErr w:type="spellStart"/>
             <w:r>
               <w:rPr>
                 <w:szCs w:val="22"/>
@@ -1936,28 +1820,7 @@
               <w:rPr>
                 <w:szCs w:val="22"/>
               </w:rPr>
-              <w:t>llumos</w:t>
-            </w:r>
-            <w:proofErr w:type="spellEnd"/>
-            <w:r>
-              <w:rPr>
-                <w:szCs w:val="22"/>
-              </w:rPr>
-              <w:t xml:space="preserve"> (nee </w:t>
-            </w:r>
-            <w:proofErr w:type="spellStart"/>
-            <w:r>
-              <w:rPr>
-                <w:szCs w:val="22"/>
-              </w:rPr>
-              <w:t>OpenSolaris</w:t>
-            </w:r>
-            <w:proofErr w:type="spellEnd"/>
-            <w:r>
-              <w:rPr>
-                <w:szCs w:val="22"/>
-              </w:rPr>
-              <w:t>)</w:t>
+              <w:t>llumos (nee OpenSolaris)</w:t>
             </w:r>
             <w:r>
               <w:rPr>
@@ -2356,28 +2219,12 @@
               </w:rPr>
               <w:t xml:space="preserve"> (VMware </w:t>
             </w:r>
-            <w:proofErr w:type="spellStart"/>
-            <w:r>
-              <w:rPr>
-                <w:szCs w:val="22"/>
-              </w:rPr>
-              <w:t>ESXi</w:t>
-            </w:r>
-            <w:proofErr w:type="spellEnd"/>
-            <w:r>
-              <w:rPr>
-                <w:szCs w:val="22"/>
-              </w:rPr>
-              <w:t xml:space="preserve">, </w:t>
-            </w:r>
-            <w:proofErr w:type="spellStart"/>
-            <w:r>
-              <w:rPr>
-                <w:szCs w:val="22"/>
-              </w:rPr>
-              <w:t>VirtualBox</w:t>
-            </w:r>
-            <w:proofErr w:type="spellEnd"/>
+            <w:r>
+              <w:rPr>
+                <w:szCs w:val="22"/>
+              </w:rPr>
+              <w:t>ESXi, VirtualBox</w:t>
+            </w:r>
             <w:r>
               <w:rPr>
                 <w:szCs w:val="22"/>
@@ -2394,16 +2241,8 @@
               <w:rPr>
                 <w:szCs w:val="22"/>
               </w:rPr>
-              <w:t xml:space="preserve">, </w:t>
-            </w:r>
-            <w:proofErr w:type="spellStart"/>
-            <w:r>
-              <w:rPr>
-                <w:szCs w:val="22"/>
-              </w:rPr>
-              <w:t>Docker</w:t>
-            </w:r>
-            <w:proofErr w:type="spellEnd"/>
+              <w:t>, Docker</w:t>
+            </w:r>
             <w:r>
               <w:rPr>
                 <w:szCs w:val="22"/>
@@ -2626,21 +2465,7 @@
               <w:rPr>
                 <w:szCs w:val="22"/>
               </w:rPr>
-              <w:t xml:space="preserve">Source code version control software (working knowledge of </w:t>
-            </w:r>
-            <w:proofErr w:type="spellStart"/>
-            <w:r>
-              <w:rPr>
-                <w:szCs w:val="22"/>
-              </w:rPr>
-              <w:t>Git</w:t>
-            </w:r>
-            <w:proofErr w:type="spellEnd"/>
-            <w:r>
-              <w:rPr>
-                <w:szCs w:val="22"/>
-              </w:rPr>
-              <w:t>)</w:t>
+              <w:t>Source code version control software (working knowledge of Git)</w:t>
             </w:r>
           </w:p>
         </w:tc>
@@ -4306,7 +4131,7 @@
 </file>
 
 <file path=customXml/itemProps1.xml><?xml version="1.0" encoding="utf-8"?>
-<ds:datastoreItem xmlns:ds="http://schemas.openxmlformats.org/officeDocument/2006/customXml" ds:itemID="{36CA9A67-A89E-3948-874B-3009E7FF3F5A}">
+<ds:datastoreItem xmlns:ds="http://schemas.openxmlformats.org/officeDocument/2006/customXml" ds:itemID="{16CC279D-AC3E-3B49-85B7-085517020191}">
   <ds:schemaRefs>
     <ds:schemaRef ds:uri="http://schemas.openxmlformats.org/officeDocument/2006/bibliography"/>
   </ds:schemaRefs>

</xml_diff>

<commit_message>
updated resume with BlackMesh
Added keywords and technologies used at BlackMesh as a support engineer.
</commit_message>
<xml_diff>
--- a/Alexander Smith - scrubbed resume.docx
+++ b/Alexander Smith - scrubbed resume.docx
@@ -27,6 +27,8 @@
             <w:r>
               <w:t>201 E Tazewell Rd, Sterling, VA 20164</w:t>
             </w:r>
+            <w:bookmarkStart w:id="0" w:name="_GoBack"/>
+            <w:bookmarkEnd w:id="0"/>
           </w:p>
         </w:tc>
       </w:tr>
@@ -198,7 +200,14 @@
             </w:r>
             <w:r>
               <w:tab/>
-              <w:t>BlackMesh, Inc.</w:t>
+            </w:r>
+            <w:proofErr w:type="spellStart"/>
+            <w:r>
+              <w:t>BlackMesh</w:t>
+            </w:r>
+            <w:proofErr w:type="spellEnd"/>
+            <w:r>
+              <w:t>, Inc.</w:t>
             </w:r>
             <w:r>
               <w:tab/>
@@ -234,7 +243,24 @@
               <w:ind w:left="432" w:hanging="432"/>
             </w:pPr>
             <w:r>
-              <w:t>Maintain network of over 200 Linux servers, running Red Hat Enterprise Linux, Apache, MySQL and PHP.</w:t>
+              <w:t>Maintain network of over 200 Linux servers, running Red Hat Enterprise Linux,</w:t>
+            </w:r>
+            <w:r>
+              <w:t xml:space="preserve"> Ubuntu Linux,</w:t>
+            </w:r>
+            <w:r>
+              <w:t xml:space="preserve"> Apache, MySQL and PHP.</w:t>
+            </w:r>
+            <w:r>
+              <w:t xml:space="preserve"> Manage Varnish caching software and </w:t>
+            </w:r>
+            <w:proofErr w:type="spellStart"/>
+            <w:r>
+              <w:t>HAProxy</w:t>
+            </w:r>
+            <w:proofErr w:type="spellEnd"/>
+            <w:r>
+              <w:t xml:space="preserve"> high availability system.</w:t>
             </w:r>
           </w:p>
           <w:p>
@@ -246,7 +272,26 @@
               <w:ind w:left="432" w:hanging="432"/>
             </w:pPr>
             <w:r>
-              <w:t>Perform maintenance on Drupal and WordPress content management systems, and Magento e-commerce frameworks.</w:t>
+              <w:t xml:space="preserve">Perform maintenance on Drupal and WordPress content management systems, and </w:t>
+            </w:r>
+            <w:proofErr w:type="spellStart"/>
+            <w:r>
+              <w:t>Magento</w:t>
+            </w:r>
+            <w:proofErr w:type="spellEnd"/>
+            <w:r>
+              <w:t xml:space="preserve"> e-commerce frameworks.</w:t>
+            </w:r>
+            <w:r>
+              <w:t xml:space="preserve"> Utilize </w:t>
+            </w:r>
+            <w:proofErr w:type="spellStart"/>
+            <w:r>
+              <w:t>Git</w:t>
+            </w:r>
+            <w:proofErr w:type="spellEnd"/>
+            <w:r>
+              <w:t xml:space="preserve"> to perform code management.</w:t>
             </w:r>
           </w:p>
           <w:p>
@@ -411,7 +456,13 @@
               <w:t>ed</w:t>
             </w:r>
             <w:r>
-              <w:t xml:space="preserve"> maintenance and troubleshooting of desktops, servers and printers.</w:t>
+              <w:t xml:space="preserve"> maintenance and troubleshooting of desktops, servers</w:t>
+            </w:r>
+            <w:r>
+              <w:t>, networks</w:t>
+            </w:r>
+            <w:r>
+              <w:t xml:space="preserve"> and printers.</w:t>
             </w:r>
           </w:p>
         </w:tc>
@@ -534,8 +585,6 @@
       <w:r>
         <w:br w:type="page"/>
       </w:r>
-      <w:bookmarkStart w:id="0" w:name="_GoBack"/>
-      <w:bookmarkEnd w:id="0"/>
     </w:p>
     <w:tbl>
       <w:tblPr>
@@ -731,7 +780,15 @@
               <w:ind w:left="432" w:hanging="432"/>
             </w:pPr>
             <w:r>
-              <w:t xml:space="preserve">Maintain Motorola (formerly Printrak) automated fingerprint identification systems at the Tennessee Bureau of Investigation, and </w:t>
+              <w:t xml:space="preserve">Maintain Motorola (formerly </w:t>
+            </w:r>
+            <w:proofErr w:type="spellStart"/>
+            <w:r>
+              <w:t>Printrak</w:t>
+            </w:r>
+            <w:proofErr w:type="spellEnd"/>
+            <w:r>
+              <w:t xml:space="preserve">) automated fingerprint identification systems at the Tennessee Bureau of Investigation, and </w:t>
             </w:r>
             <w:r>
               <w:t>statewide.</w:t>
@@ -751,9 +808,11 @@
             <w:r>
               <w:t xml:space="preserve">Apache, </w:t>
             </w:r>
+            <w:proofErr w:type="spellStart"/>
             <w:r>
               <w:t>JBoss</w:t>
             </w:r>
+            <w:proofErr w:type="spellEnd"/>
             <w:r>
               <w:t xml:space="preserve"> and Oracle</w:t>
             </w:r>
@@ -972,8 +1031,12 @@
             </w:r>
             <w:r>
               <w:tab/>
+            </w:r>
+            <w:proofErr w:type="spellStart"/>
+            <w:r>
               <w:t>Coursera</w:t>
             </w:r>
+            <w:proofErr w:type="spellEnd"/>
             <w:r>
               <w:tab/>
               <w:t>Internet</w:t>
@@ -987,8 +1050,13 @@
               <w:t>Verified Certificate</w:t>
             </w:r>
             <w:r>
-              <w:t xml:space="preserve"> in gamification</w:t>
-            </w:r>
+              <w:t xml:space="preserve"> in </w:t>
+            </w:r>
+            <w:proofErr w:type="spellStart"/>
+            <w:r>
+              <w:t>gamification</w:t>
+            </w:r>
+            <w:proofErr w:type="spellEnd"/>
             <w:r>
               <w:t xml:space="preserve">, </w:t>
             </w:r>
@@ -1086,7 +1154,14 @@
             </w:r>
             <w:r>
               <w:tab/>
-              <w:t>Daymar Institute</w:t>
+            </w:r>
+            <w:proofErr w:type="spellStart"/>
+            <w:r>
+              <w:t>Daymar</w:t>
+            </w:r>
+            <w:proofErr w:type="spellEnd"/>
+            <w:r>
+              <w:t xml:space="preserve"> Institute</w:t>
             </w:r>
             <w:r>
               <w:tab/>
@@ -1318,8 +1393,12 @@
             </w:r>
             <w:r>
               <w:tab/>
+            </w:r>
+            <w:proofErr w:type="spellStart"/>
+            <w:r>
               <w:t>MAGfest</w:t>
             </w:r>
+            <w:proofErr w:type="spellEnd"/>
             <w:r>
               <w:tab/>
               <w:t>National Harbor, MD</w:t>
@@ -1421,7 +1500,7 @@
               <w:t xml:space="preserve">June 2002 – </w:t>
             </w:r>
             <w:r>
-              <w:t>Present</w:t>
+              <w:t>Apr 2015</w:t>
             </w:r>
             <w:r>
               <w:tab/>
@@ -1599,8 +1678,21 @@
               <w:snapToGrid w:val="0"/>
               <w:spacing w:before="60" w:after="80"/>
             </w:pPr>
-            <w:r>
-              <w:t>Coursera Verified Certificate – Gamification (University of Pennsylvania)</w:t>
+            <w:proofErr w:type="spellStart"/>
+            <w:r>
+              <w:t>Coursera</w:t>
+            </w:r>
+            <w:proofErr w:type="spellEnd"/>
+            <w:r>
+              <w:t xml:space="preserve"> Verified Certificate – </w:t>
+            </w:r>
+            <w:proofErr w:type="spellStart"/>
+            <w:r>
+              <w:t>Gamification</w:t>
+            </w:r>
+            <w:proofErr w:type="spellEnd"/>
+            <w:r>
+              <w:t xml:space="preserve"> (University of Pennsylvania)</w:t>
             </w:r>
           </w:p>
           <w:p>
@@ -1613,8 +1705,21 @@
               <w:snapToGrid w:val="0"/>
               <w:spacing w:before="60" w:after="80"/>
             </w:pPr>
-            <w:r>
-              <w:t>Coursera Verified Certificate With Distinction – Programming for Everybody (Python, University of Michigan)</w:t>
+            <w:proofErr w:type="spellStart"/>
+            <w:r>
+              <w:t>Coursera</w:t>
+            </w:r>
+            <w:proofErr w:type="spellEnd"/>
+            <w:r>
+              <w:t xml:space="preserve"> Verified Certificate </w:t>
+            </w:r>
+            <w:proofErr w:type="gramStart"/>
+            <w:r>
+              <w:t>With</w:t>
+            </w:r>
+            <w:proofErr w:type="gramEnd"/>
+            <w:r>
+              <w:t xml:space="preserve"> Distinction – Programming for Everybody (Python, University of Michigan)</w:t>
             </w:r>
           </w:p>
           <w:p>
@@ -1627,8 +1732,13 @@
               <w:snapToGrid w:val="0"/>
               <w:spacing w:before="60" w:after="80"/>
             </w:pPr>
-            <w:r>
-              <w:t>Coursera Verified Certificate – Learning How to Learn (UC San Diego)</w:t>
+            <w:proofErr w:type="spellStart"/>
+            <w:r>
+              <w:t>Coursera</w:t>
+            </w:r>
+            <w:proofErr w:type="spellEnd"/>
+            <w:r>
+              <w:t xml:space="preserve"> Verified Certificate – Learning How to Learn (UC San Diego)</w:t>
             </w:r>
           </w:p>
           <w:p>
@@ -1759,25 +1869,7 @@
               <w:rPr>
                 <w:szCs w:val="22"/>
               </w:rPr>
-              <w:t>,</w:t>
-            </w:r>
-            <w:r>
-              <w:rPr>
-                <w:szCs w:val="22"/>
-              </w:rPr>
-              <w:t xml:space="preserve"> 1999</w:t>
-            </w:r>
-            <w:r>
-              <w:rPr>
-                <w:szCs w:val="22"/>
-              </w:rPr>
-              <w:t>-present</w:t>
-            </w:r>
-            <w:r>
-              <w:rPr>
-                <w:szCs w:val="22"/>
-              </w:rPr>
-              <w:t>)</w:t>
+              <w:t xml:space="preserve"> Linux)</w:t>
             </w:r>
           </w:p>
           <w:p>
@@ -1810,6 +1902,7 @@
               </w:rPr>
               <w:t xml:space="preserve"> and </w:t>
             </w:r>
+            <w:proofErr w:type="spellStart"/>
             <w:r>
               <w:rPr>
                 <w:szCs w:val="22"/>
@@ -1820,31 +1913,34 @@
               <w:rPr>
                 <w:szCs w:val="22"/>
               </w:rPr>
-              <w:t>llumos (nee OpenSolaris)</w:t>
+              <w:t>llumos</w:t>
+            </w:r>
+            <w:proofErr w:type="spellEnd"/>
+            <w:r>
+              <w:rPr>
+                <w:szCs w:val="22"/>
+              </w:rPr>
+              <w:t xml:space="preserve"> (nee </w:t>
+            </w:r>
+            <w:proofErr w:type="spellStart"/>
+            <w:r>
+              <w:rPr>
+                <w:szCs w:val="22"/>
+              </w:rPr>
+              <w:t>OpenSolaris</w:t>
+            </w:r>
+            <w:proofErr w:type="spellEnd"/>
+            <w:r>
+              <w:rPr>
+                <w:szCs w:val="22"/>
+              </w:rPr>
+              <w:t>)</w:t>
             </w:r>
             <w:r>
               <w:rPr>
                 <w:szCs w:val="22"/>
               </w:rPr>
               <w:t xml:space="preserve"> administration</w:t>
-            </w:r>
-            <w:r>
-              <w:rPr>
-                <w:szCs w:val="22"/>
-              </w:rPr>
-              <w:t xml:space="preserve"> (2001</w:t>
-            </w:r>
-            <w:r>
-              <w:rPr>
-                <w:szCs w:val="22"/>
-              </w:rPr>
-              <w:t>-present</w:t>
-            </w:r>
-            <w:r>
-              <w:rPr>
-                <w:szCs w:val="22"/>
-              </w:rPr>
-              <w:t>)</w:t>
             </w:r>
           </w:p>
           <w:p>
@@ -1875,19 +1971,7 @@
               <w:rPr>
                 <w:szCs w:val="22"/>
               </w:rPr>
-              <w:t xml:space="preserve"> knowledge</w:t>
-            </w:r>
-            <w:r>
-              <w:rPr>
-                <w:szCs w:val="22"/>
-              </w:rPr>
-              <w:t>, 2009</w:t>
-            </w:r>
-            <w:r>
-              <w:rPr>
-                <w:szCs w:val="22"/>
-              </w:rPr>
-              <w:t>)</w:t>
+              <w:t xml:space="preserve"> knowledge)</w:t>
             </w:r>
             <w:r>
               <w:rPr>
@@ -1912,7 +1996,7 @@
               <w:rPr>
                 <w:szCs w:val="22"/>
               </w:rPr>
-              <w:t>FreeBSD server administration (working knowledge, used since version 5.1-RELEASE</w:t>
+              <w:t>FreeBSD server administration (working knowledge</w:t>
             </w:r>
             <w:r>
               <w:rPr>
@@ -2023,13 +2107,19 @@
               <w:rPr>
                 <w:szCs w:val="22"/>
               </w:rPr>
-              <w:t>2008/</w:t>
-            </w:r>
-            <w:r>
-              <w:rPr>
-                <w:szCs w:val="22"/>
-              </w:rPr>
-              <w:t>2003 server administration</w:t>
+              <w:t xml:space="preserve">Server </w:t>
+            </w:r>
+            <w:r>
+              <w:rPr>
+                <w:szCs w:val="22"/>
+              </w:rPr>
+              <w:t>2008</w:t>
+            </w:r>
+            <w:r>
+              <w:rPr>
+                <w:szCs w:val="22"/>
+              </w:rPr>
+              <w:t xml:space="preserve"> administration</w:t>
             </w:r>
           </w:p>
           <w:p>
@@ -2098,7 +2188,19 @@
               <w:rPr>
                 <w:szCs w:val="22"/>
               </w:rPr>
-              <w:t>Network administration, design and maintenance (VLANs, VPNs, firewalls)</w:t>
+              <w:t>Network administration, design and maintenance (VLANs, VPNs, firewalls</w:t>
+            </w:r>
+            <w:r>
+              <w:rPr>
+                <w:szCs w:val="22"/>
+              </w:rPr>
+              <w:t>, load balancers, content distribution networks</w:t>
+            </w:r>
+            <w:r>
+              <w:rPr>
+                <w:szCs w:val="22"/>
+              </w:rPr>
+              <w:t>)</w:t>
             </w:r>
           </w:p>
           <w:p>
@@ -2123,19 +2225,7 @@
               <w:rPr>
                 <w:szCs w:val="22"/>
               </w:rPr>
-              <w:t xml:space="preserve"> storage management (</w:t>
-            </w:r>
-            <w:r>
-              <w:rPr>
-                <w:szCs w:val="22"/>
-              </w:rPr>
-              <w:t>starting with</w:t>
-            </w:r>
-            <w:r>
-              <w:rPr>
-                <w:szCs w:val="22"/>
-              </w:rPr>
-              <w:t xml:space="preserve"> Solaris 10)</w:t>
+              <w:t xml:space="preserve"> storage management</w:t>
             </w:r>
           </w:p>
           <w:p>
@@ -2150,11 +2240,19 @@
                 <w:szCs w:val="22"/>
               </w:rPr>
             </w:pPr>
-            <w:r>
-              <w:rPr>
-                <w:szCs w:val="22"/>
-              </w:rPr>
-              <w:t>C and BASH shell scripting</w:t>
+            <w:proofErr w:type="spellStart"/>
+            <w:r>
+              <w:rPr>
+                <w:szCs w:val="22"/>
+              </w:rPr>
+              <w:t>tcsh</w:t>
+            </w:r>
+            <w:proofErr w:type="spellEnd"/>
+            <w:r>
+              <w:rPr>
+                <w:szCs w:val="22"/>
+              </w:rPr>
+              <w:t xml:space="preserve"> and BASH shell scripting</w:t>
             </w:r>
           </w:p>
           <w:p>
@@ -2219,12 +2317,28 @@
               </w:rPr>
               <w:t xml:space="preserve"> (VMware </w:t>
             </w:r>
-            <w:r>
-              <w:rPr>
-                <w:szCs w:val="22"/>
-              </w:rPr>
-              <w:t>ESXi, VirtualBox</w:t>
-            </w:r>
+            <w:proofErr w:type="spellStart"/>
+            <w:r>
+              <w:rPr>
+                <w:szCs w:val="22"/>
+              </w:rPr>
+              <w:t>ESXi</w:t>
+            </w:r>
+            <w:proofErr w:type="spellEnd"/>
+            <w:r>
+              <w:rPr>
+                <w:szCs w:val="22"/>
+              </w:rPr>
+              <w:t xml:space="preserve">, </w:t>
+            </w:r>
+            <w:proofErr w:type="spellStart"/>
+            <w:r>
+              <w:rPr>
+                <w:szCs w:val="22"/>
+              </w:rPr>
+              <w:t>VirtualBox</w:t>
+            </w:r>
+            <w:proofErr w:type="spellEnd"/>
             <w:r>
               <w:rPr>
                 <w:szCs w:val="22"/>
@@ -2241,8 +2355,16 @@
               <w:rPr>
                 <w:szCs w:val="22"/>
               </w:rPr>
-              <w:t>, Docker</w:t>
-            </w:r>
+              <w:t xml:space="preserve">, </w:t>
+            </w:r>
+            <w:proofErr w:type="spellStart"/>
+            <w:r>
+              <w:rPr>
+                <w:szCs w:val="22"/>
+              </w:rPr>
+              <w:t>Docker</w:t>
+            </w:r>
+            <w:proofErr w:type="spellEnd"/>
             <w:r>
               <w:rPr>
                 <w:szCs w:val="22"/>
@@ -2272,14 +2394,22 @@
               <w:rPr>
                 <w:szCs w:val="22"/>
               </w:rPr>
-              <w:t>AWS</w:t>
-            </w:r>
-            <w:r>
-              <w:rPr>
-                <w:szCs w:val="22"/>
-              </w:rPr>
-              <w:t xml:space="preserve"> – Amazon Web Services</w:t>
-            </w:r>
+              <w:t>Amazon Web Services</w:t>
+            </w:r>
+            <w:r>
+              <w:rPr>
+                <w:szCs w:val="22"/>
+              </w:rPr>
+              <w:t xml:space="preserve">, </w:t>
+            </w:r>
+            <w:proofErr w:type="spellStart"/>
+            <w:r>
+              <w:rPr>
+                <w:szCs w:val="22"/>
+              </w:rPr>
+              <w:t>OpenStack</w:t>
+            </w:r>
+            <w:proofErr w:type="spellEnd"/>
             <w:r>
               <w:rPr>
                 <w:szCs w:val="22"/>
@@ -2347,8 +2477,30 @@
               <w:rPr>
                 <w:szCs w:val="22"/>
               </w:rPr>
-              <w:t xml:space="preserve"> and Lighttpd</w:t>
-            </w:r>
+              <w:t xml:space="preserve">, </w:t>
+            </w:r>
+            <w:proofErr w:type="spellStart"/>
+            <w:r>
+              <w:rPr>
+                <w:szCs w:val="22"/>
+              </w:rPr>
+              <w:t>lighttpd</w:t>
+            </w:r>
+            <w:proofErr w:type="spellEnd"/>
+            <w:r>
+              <w:rPr>
+                <w:szCs w:val="22"/>
+              </w:rPr>
+              <w:t xml:space="preserve"> and </w:t>
+            </w:r>
+            <w:proofErr w:type="spellStart"/>
+            <w:r>
+              <w:rPr>
+                <w:szCs w:val="22"/>
+              </w:rPr>
+              <w:t>Nginx</w:t>
+            </w:r>
+            <w:proofErr w:type="spellEnd"/>
             <w:r>
               <w:rPr>
                 <w:szCs w:val="22"/>
@@ -2434,13 +2586,13 @@
               <w:rPr>
                 <w:szCs w:val="22"/>
               </w:rPr>
-              <w:t>Process automation (worki</w:t>
-            </w:r>
-            <w:r>
-              <w:rPr>
-                <w:szCs w:val="22"/>
-              </w:rPr>
-              <w:t>ng knowledge of shell scripting and Python</w:t>
+              <w:t>Process automation (</w:t>
+            </w:r>
+            <w:r>
+              <w:rPr>
+                <w:szCs w:val="22"/>
+              </w:rPr>
+              <w:t>shell scripting and Python</w:t>
             </w:r>
             <w:r>
               <w:rPr>
@@ -2465,7 +2617,21 @@
               <w:rPr>
                 <w:szCs w:val="22"/>
               </w:rPr>
-              <w:t>Source code version control software (working knowledge of Git)</w:t>
+              <w:t>Source code version control software (</w:t>
+            </w:r>
+            <w:proofErr w:type="spellStart"/>
+            <w:r>
+              <w:rPr>
+                <w:szCs w:val="22"/>
+              </w:rPr>
+              <w:t>Git</w:t>
+            </w:r>
+            <w:proofErr w:type="spellEnd"/>
+            <w:r>
+              <w:rPr>
+                <w:szCs w:val="22"/>
+              </w:rPr>
+              <w:t>)</w:t>
             </w:r>
           </w:p>
         </w:tc>
@@ -4131,7 +4297,7 @@
 </file>
 
 <file path=customXml/itemProps1.xml><?xml version="1.0" encoding="utf-8"?>
-<ds:datastoreItem xmlns:ds="http://schemas.openxmlformats.org/officeDocument/2006/customXml" ds:itemID="{16CC279D-AC3E-3B49-85B7-085517020191}">
+<ds:datastoreItem xmlns:ds="http://schemas.openxmlformats.org/officeDocument/2006/customXml" ds:itemID="{595B0E43-339E-1F4C-97C2-C73641778BF3}">
   <ds:schemaRefs>
     <ds:schemaRef ds:uri="http://schemas.openxmlformats.org/officeDocument/2006/bibliography"/>
   </ds:schemaRefs>

</xml_diff>

<commit_message>
updated resume and LinkedIn profile
</commit_message>
<xml_diff>
--- a/Alexander Smith - scrubbed resume.docx
+++ b/Alexander Smith - scrubbed resume.docx
@@ -194,19 +194,19 @@
               <w:snapToGrid w:val="0"/>
             </w:pPr>
             <w:r>
-              <w:t xml:space="preserve">Apr 2015 </w:t>
-            </w:r>
-            <w:r>
-              <w:t>–</w:t>
-            </w:r>
-            <w:r>
-              <w:t xml:space="preserve"> </w:t>
-            </w:r>
-            <w:r>
-              <w:t>May 2015</w:t>
+              <w:t xml:space="preserve">Apr </w:t>
             </w:r>
             <w:bookmarkStart w:id="0" w:name="_GoBack"/>
             <w:bookmarkEnd w:id="0"/>
+            <w:r>
+              <w:t>–</w:t>
+            </w:r>
+            <w:r>
+              <w:t xml:space="preserve"> </w:t>
+            </w:r>
+            <w:r>
+              <w:t>May 2015</w:t>
+            </w:r>
             <w:r>
               <w:tab/>
             </w:r>
@@ -4918,7 +4918,7 @@
 </file>
 
 <file path=customXml/itemProps1.xml><?xml version="1.0" encoding="utf-8"?>
-<ds:datastoreItem xmlns:ds="http://schemas.openxmlformats.org/officeDocument/2006/customXml" ds:itemID="{CBE8FA32-FEAE-4954-8076-6E2976030710}">
+<ds:datastoreItem xmlns:ds="http://schemas.openxmlformats.org/officeDocument/2006/customXml" ds:itemID="{F34C7FB5-8082-47FD-8E72-5DD1CCA1C145}">
   <ds:schemaRefs>
     <ds:schemaRef ds:uri="http://schemas.openxmlformats.org/officeDocument/2006/bibliography"/>
   </ds:schemaRefs>

</xml_diff>